<commit_message>
finish project part f and g
</commit_message>
<xml_diff>
--- a/project.docx
+++ b/project.docx
@@ -180,14 +180,13 @@
       <w:r>
         <w:rPr>
           <w:noProof/>
-          <w:lang w:val="en-CA"/>
         </w:rPr>
         <w:lastRenderedPageBreak/>
         <w:drawing>
-          <wp:inline distT="0" distB="0" distL="0" distR="0" wp14:anchorId="4558480A" wp14:editId="011428F8">
-            <wp:extent cx="3516923" cy="2363026"/>
-            <wp:effectExtent l="0" t="0" r="1270" b="0"/>
-            <wp:docPr id="2" name="Picture 2" descr="A picture containing indoor, wall, floor&#10;&#10;Description automatically generated"/>
+          <wp:inline distT="0" distB="0" distL="0" distR="0" wp14:anchorId="192FD748" wp14:editId="0461C175">
+            <wp:extent cx="2665095" cy="2314827"/>
+            <wp:effectExtent l="0" t="0" r="1905" b="0"/>
+            <wp:docPr id="3" name="Picture 3"/>
             <wp:cNvGraphicFramePr>
               <a:graphicFrameLocks xmlns:a="http://schemas.openxmlformats.org/drawingml/2006/main" noChangeAspect="1"/>
             </wp:cNvGraphicFramePr>
@@ -195,7 +194,7 @@
               <a:graphicData uri="http://schemas.openxmlformats.org/drawingml/2006/picture">
                 <pic:pic xmlns:pic="http://schemas.openxmlformats.org/drawingml/2006/picture">
                   <pic:nvPicPr>
-                    <pic:cNvPr id="2" name="Picture 2" descr="A picture containing indoor, wall, floor&#10;&#10;Description automatically generated"/>
+                    <pic:cNvPr id="3" name="Picture 3"/>
                     <pic:cNvPicPr/>
                   </pic:nvPicPr>
                   <pic:blipFill>
@@ -213,7 +212,7 @@
                   <pic:spPr>
                     <a:xfrm>
                       <a:off x="0" y="0"/>
-                      <a:ext cx="3659723" cy="2458973"/>
+                      <a:ext cx="2676302" cy="2324561"/>
                     </a:xfrm>
                     <a:prstGeom prst="rect">
                       <a:avLst/>
@@ -1937,6 +1936,15 @@
           <w:lang w:val="en-CA"/>
         </w:rPr>
       </w:pPr>
+    </w:p>
+    <w:p>
+      <w:pPr>
+        <w:spacing w:after="0"/>
+        <w:ind w:left="0"/>
+        <w:rPr>
+          <w:lang w:val="en-CA"/>
+        </w:rPr>
+      </w:pPr>
       <w:r>
         <w:rPr>
           <w:lang w:val="en-CA"/>
@@ -2175,6 +2183,15 @@
     </w:p>
     <w:p>
       <w:pPr>
+        <w:spacing w:after="0"/>
+        <w:ind w:left="0"/>
+        <w:rPr>
+          <w:lang w:val="en-CA"/>
+        </w:rPr>
+      </w:pPr>
+    </w:p>
+    <w:p>
+      <w:pPr>
         <w:spacing w:after="0" w:line="240" w:lineRule="auto"/>
         <w:ind w:left="0"/>
         <w:rPr>
@@ -2199,18 +2216,871 @@
     </w:p>
     <w:p>
       <w:pPr>
+        <w:pStyle w:val="ListParagraph"/>
+        <w:numPr>
+          <w:ilvl w:val="0"/>
+          <w:numId w:val="7"/>
+        </w:numPr>
+        <w:spacing w:after="0"/>
+        <w:rPr>
+          <w:lang w:val="en-CA"/>
+        </w:rPr>
+      </w:pPr>
+      <w:r>
+        <w:rPr>
+          <w:lang w:val="en-CA"/>
+        </w:rPr>
+        <w:t>The scope of the system is a robotic delivery system with the intention of mechanically delivering packages in dense urban environments. The system would operate in markets such as Amazon and Uber Eats, where the companies would place their products in the robots, and then robot operators would control them to get to their customers.</w:t>
+      </w:r>
+      <w:r>
+        <w:rPr>
+          <w:lang w:val="en-CA"/>
+        </w:rPr>
+        <w:t xml:space="preserve"> As such, the main decision-maker in this case are the robot operators, whose goal is to get the packages to their destination as quickly and efficiently as possible. </w:t>
+      </w:r>
+      <w:r>
+        <w:rPr>
+          <w:lang w:val="en-CA"/>
+        </w:rPr>
+        <w:t>Studying decision-making is important in this case because this robot will operate in a dynamic and constantly changing environment, with various obstacles such as moving people and street signs. Thus, it is important for the operators to make optimal decisions to not only successfully deliver the packages on time, but also ensure safe operation to avoid any damages to the system and accidents with people around it.</w:t>
+      </w:r>
+      <w:r>
+        <w:rPr>
+          <w:lang w:val="en-CA"/>
+        </w:rPr>
+        <w:t xml:space="preserve"> Upholding this would gain the trust of the city and allow it to more easily integrate with society.</w:t>
+      </w:r>
+    </w:p>
+    <w:p>
+      <w:pPr>
+        <w:pStyle w:val="ListParagraph"/>
+        <w:numPr>
+          <w:ilvl w:val="0"/>
+          <w:numId w:val="7"/>
+        </w:numPr>
+        <w:spacing w:after="0"/>
+        <w:rPr>
+          <w:lang w:val="en-CA"/>
+        </w:rPr>
+      </w:pPr>
+      <w:r>
+        <w:rPr>
+          <w:b/>
+          <w:bCs/>
+          <w:lang w:val="en-CA"/>
+        </w:rPr>
+        <w:t>Decision Ladder:</w:t>
+      </w:r>
+    </w:p>
+    <w:p>
+      <w:pPr>
+        <w:pStyle w:val="ListParagraph"/>
+        <w:spacing w:after="0"/>
+        <w:jc w:val="center"/>
+        <w:rPr>
+          <w:lang w:val="en-CA"/>
+        </w:rPr>
+      </w:pPr>
+      <w:r>
+        <w:rPr>
+          <w:noProof/>
+          <w:lang w:val="en-CA"/>
+        </w:rPr>
+        <mc:AlternateContent>
+          <mc:Choice Requires="wps">
+            <w:drawing>
+              <wp:anchor distT="0" distB="0" distL="114300" distR="114300" simplePos="0" relativeHeight="251661312" behindDoc="0" locked="0" layoutInCell="1" allowOverlap="1" wp14:anchorId="0745B93C" wp14:editId="4A003A45">
+                <wp:simplePos x="0" y="0"/>
+                <wp:positionH relativeFrom="column">
+                  <wp:posOffset>4402441</wp:posOffset>
+                </wp:positionH>
+                <wp:positionV relativeFrom="paragraph">
+                  <wp:posOffset>2409825</wp:posOffset>
+                </wp:positionV>
+                <wp:extent cx="894459" cy="1254869"/>
+                <wp:effectExtent l="0" t="0" r="58420" b="40640"/>
+                <wp:wrapNone/>
+                <wp:docPr id="9" name="Curved Connector 9"/>
+                <wp:cNvGraphicFramePr/>
+                <a:graphic xmlns:a="http://schemas.openxmlformats.org/drawingml/2006/main">
+                  <a:graphicData uri="http://schemas.microsoft.com/office/word/2010/wordprocessingShape">
+                    <wps:wsp>
+                      <wps:cNvCnPr/>
+                      <wps:spPr>
+                        <a:xfrm>
+                          <a:off x="0" y="0"/>
+                          <a:ext cx="894459" cy="1254869"/>
+                        </a:xfrm>
+                        <a:prstGeom prst="curvedConnector3">
+                          <a:avLst>
+                            <a:gd name="adj1" fmla="val 100054"/>
+                          </a:avLst>
+                        </a:prstGeom>
+                        <a:ln w="12700">
+                          <a:solidFill>
+                            <a:srgbClr val="FF0000"/>
+                          </a:solidFill>
+                          <a:tailEnd type="triangle"/>
+                        </a:ln>
+                      </wps:spPr>
+                      <wps:style>
+                        <a:lnRef idx="1">
+                          <a:schemeClr val="dk1"/>
+                        </a:lnRef>
+                        <a:fillRef idx="0">
+                          <a:schemeClr val="dk1"/>
+                        </a:fillRef>
+                        <a:effectRef idx="0">
+                          <a:schemeClr val="dk1"/>
+                        </a:effectRef>
+                        <a:fontRef idx="minor">
+                          <a:schemeClr val="tx1"/>
+                        </a:fontRef>
+                      </wps:style>
+                      <wps:bodyPr/>
+                    </wps:wsp>
+                  </a:graphicData>
+                </a:graphic>
+                <wp14:sizeRelH relativeFrom="margin">
+                  <wp14:pctWidth>0</wp14:pctWidth>
+                </wp14:sizeRelH>
+                <wp14:sizeRelV relativeFrom="margin">
+                  <wp14:pctHeight>0</wp14:pctHeight>
+                </wp14:sizeRelV>
+              </wp:anchor>
+            </w:drawing>
+          </mc:Choice>
+          <mc:Fallback>
+            <w:pict>
+              <v:shapetype w14:anchorId="5CCDFD27" id="_x0000_t38" coordsize="21600,21600" o:spt="38" o:oned="t" path="m,c@0,0@1,5400@1,10800@1,16200@2,21600,21600,21600e" filled="f">
+                <v:formulas>
+                  <v:f eqn="mid #0 0"/>
+                  <v:f eqn="val #0"/>
+                  <v:f eqn="mid #0 21600"/>
+                </v:formulas>
+                <v:path arrowok="t" fillok="f" o:connecttype="none"/>
+                <v:handles>
+                  <v:h position="#0,center"/>
+                </v:handles>
+                <o:lock v:ext="edit" shapetype="t"/>
+              </v:shapetype>
+              <v:shape id="Curved Connector 9" o:spid="_x0000_s1026" type="#_x0000_t38" style="position:absolute;margin-left:346.65pt;margin-top:189.75pt;width:70.45pt;height:98.8pt;z-index:251661312;visibility:visible;mso-wrap-style:square;mso-width-percent:0;mso-height-percent:0;mso-wrap-distance-left:9pt;mso-wrap-distance-top:0;mso-wrap-distance-right:9pt;mso-wrap-distance-bottom:0;mso-position-horizontal:absolute;mso-position-horizontal-relative:text;mso-position-vertical:absolute;mso-position-vertical-relative:text;mso-width-percent:0;mso-height-percent:0;mso-width-relative:margin;mso-height-relative:margin" o:gfxdata="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" adj="21612" strokecolor="red" strokeweight="1pt">
+                <v:stroke endarrow="block" joinstyle="miter"/>
+              </v:shape>
+            </w:pict>
+          </mc:Fallback>
+        </mc:AlternateContent>
+      </w:r>
+      <w:r>
+        <w:rPr>
+          <w:noProof/>
+          <w:lang w:val="en-CA"/>
+        </w:rPr>
+        <mc:AlternateContent>
+          <mc:Choice Requires="wps">
+            <w:drawing>
+              <wp:anchor distT="0" distB="0" distL="114300" distR="114300" simplePos="0" relativeHeight="251659264" behindDoc="0" locked="0" layoutInCell="1" allowOverlap="1" wp14:anchorId="324311E9" wp14:editId="645E9BF3">
+                <wp:simplePos x="0" y="0"/>
+                <wp:positionH relativeFrom="column">
+                  <wp:posOffset>2840058</wp:posOffset>
+                </wp:positionH>
+                <wp:positionV relativeFrom="paragraph">
+                  <wp:posOffset>1958150</wp:posOffset>
+                </wp:positionV>
+                <wp:extent cx="680937" cy="0"/>
+                <wp:effectExtent l="25400" t="63500" r="0" b="76200"/>
+                <wp:wrapNone/>
+                <wp:docPr id="10" name="Straight Arrow Connector 10"/>
+                <wp:cNvGraphicFramePr/>
+                <a:graphic xmlns:a="http://schemas.openxmlformats.org/drawingml/2006/main">
+                  <a:graphicData uri="http://schemas.microsoft.com/office/word/2010/wordprocessingShape">
+                    <wps:wsp>
+                      <wps:cNvCnPr/>
+                      <wps:spPr>
+                        <a:xfrm>
+                          <a:off x="0" y="0"/>
+                          <a:ext cx="680937" cy="0"/>
+                        </a:xfrm>
+                        <a:prstGeom prst="straightConnector1">
+                          <a:avLst/>
+                        </a:prstGeom>
+                        <a:ln w="12700">
+                          <a:solidFill>
+                            <a:srgbClr val="FF0000"/>
+                          </a:solidFill>
+                          <a:headEnd type="triangle"/>
+                          <a:tailEnd type="triangle"/>
+                        </a:ln>
+                      </wps:spPr>
+                      <wps:style>
+                        <a:lnRef idx="1">
+                          <a:schemeClr val="accent1"/>
+                        </a:lnRef>
+                        <a:fillRef idx="0">
+                          <a:schemeClr val="accent1"/>
+                        </a:fillRef>
+                        <a:effectRef idx="0">
+                          <a:schemeClr val="accent1"/>
+                        </a:effectRef>
+                        <a:fontRef idx="minor">
+                          <a:schemeClr val="tx1"/>
+                        </a:fontRef>
+                      </wps:style>
+                      <wps:bodyPr/>
+                    </wps:wsp>
+                  </a:graphicData>
+                </a:graphic>
+                <wp14:sizeRelH relativeFrom="margin">
+                  <wp14:pctWidth>0</wp14:pctWidth>
+                </wp14:sizeRelH>
+                <wp14:sizeRelV relativeFrom="margin">
+                  <wp14:pctHeight>0</wp14:pctHeight>
+                </wp14:sizeRelV>
+              </wp:anchor>
+            </w:drawing>
+          </mc:Choice>
+          <mc:Fallback>
+            <w:pict>
+              <v:shapetype w14:anchorId="0939AD03" id="_x0000_t32" coordsize="21600,21600" o:spt="32" o:oned="t" path="m,l21600,21600e" filled="f">
+                <v:path arrowok="t" fillok="f" o:connecttype="none"/>
+                <o:lock v:ext="edit" shapetype="t"/>
+              </v:shapetype>
+              <v:shape id="Straight Arrow Connector 10" o:spid="_x0000_s1026" type="#_x0000_t32" style="position:absolute;margin-left:223.65pt;margin-top:154.2pt;width:53.6pt;height:0;z-index:251659264;visibility:visible;mso-wrap-style:square;mso-width-percent:0;mso-height-percent:0;mso-wrap-distance-left:9pt;mso-wrap-distance-top:0;mso-wrap-distance-right:9pt;mso-wrap-distance-bottom:0;mso-position-horizontal:absolute;mso-position-horizontal-relative:text;mso-position-vertical:absolute;mso-position-vertical-relative:text;mso-width-percent:0;mso-height-percent:0;mso-width-relative:margin;mso-height-relative:margin" o:gfxdata="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" strokecolor="red" strokeweight="1pt">
+                <v:stroke startarrow="block" endarrow="block" joinstyle="miter"/>
+              </v:shape>
+            </w:pict>
+          </mc:Fallback>
+        </mc:AlternateContent>
+      </w:r>
+      <w:r>
+        <w:rPr>
+          <w:noProof/>
+          <w:lang w:val="en-CA"/>
+        </w:rPr>
+        <w:drawing>
+          <wp:inline distT="0" distB="0" distL="0" distR="0" wp14:anchorId="714FD336" wp14:editId="5D781C2A">
+            <wp:extent cx="4295942" cy="4348264"/>
+            <wp:effectExtent l="0" t="0" r="0" b="0"/>
+            <wp:docPr id="1" name="Picture 1" descr="Diagram&#10;&#10;Description automatically generated"/>
+            <wp:cNvGraphicFramePr>
+              <a:graphicFrameLocks xmlns:a="http://schemas.openxmlformats.org/drawingml/2006/main" noChangeAspect="1"/>
+            </wp:cNvGraphicFramePr>
+            <a:graphic xmlns:a="http://schemas.openxmlformats.org/drawingml/2006/main">
+              <a:graphicData uri="http://schemas.openxmlformats.org/drawingml/2006/picture">
+                <pic:pic xmlns:pic="http://schemas.openxmlformats.org/drawingml/2006/picture">
+                  <pic:nvPicPr>
+                    <pic:cNvPr id="1" name="Picture 1" descr="Diagram&#10;&#10;Description automatically generated"/>
+                    <pic:cNvPicPr/>
+                  </pic:nvPicPr>
+                  <pic:blipFill>
+                    <a:blip r:embed="rId9"/>
+                    <a:stretch>
+                      <a:fillRect/>
+                    </a:stretch>
+                  </pic:blipFill>
+                  <pic:spPr>
+                    <a:xfrm>
+                      <a:off x="0" y="0"/>
+                      <a:ext cx="4333773" cy="4386556"/>
+                    </a:xfrm>
+                    <a:prstGeom prst="rect">
+                      <a:avLst/>
+                    </a:prstGeom>
+                  </pic:spPr>
+                </pic:pic>
+              </a:graphicData>
+            </a:graphic>
+          </wp:inline>
+        </w:drawing>
+      </w:r>
+    </w:p>
+    <w:p>
+      <w:pPr>
+        <w:pStyle w:val="ListParagraph"/>
+        <w:spacing w:after="0"/>
+        <w:rPr>
+          <w:lang w:val="en-CA"/>
+        </w:rPr>
+      </w:pPr>
+      <w:r>
+        <w:rPr>
+          <w:b/>
+          <w:bCs/>
+          <w:lang w:val="en-CA"/>
+        </w:rPr>
+        <w:lastRenderedPageBreak/>
+        <w:t>Activation:</w:t>
+      </w:r>
+      <w:r>
+        <w:rPr>
+          <w:lang w:val="en-CA"/>
+        </w:rPr>
+        <w:t xml:space="preserve"> Analyze the GPS route and detect that a turn is required at the next block. Since the robot’s movement is fully controlled by the operator, they must constantly be following its designated path, so when a turn is required, they must make a decision.</w:t>
+      </w:r>
+    </w:p>
+    <w:p>
+      <w:pPr>
+        <w:pStyle w:val="ListParagraph"/>
+        <w:spacing w:after="0"/>
+        <w:rPr>
+          <w:lang w:val="en-CA"/>
+        </w:rPr>
+      </w:pPr>
+      <w:r>
+        <w:rPr>
+          <w:b/>
+          <w:bCs/>
+          <w:lang w:val="en-CA"/>
+        </w:rPr>
+        <w:t>Observe:</w:t>
+      </w:r>
+      <w:r>
+        <w:rPr>
+          <w:lang w:val="en-CA"/>
+        </w:rPr>
+        <w:t xml:space="preserve"> </w:t>
+      </w:r>
+      <w:r>
+        <w:rPr>
+          <w:lang w:val="en-CA"/>
+        </w:rPr>
+        <w:t xml:space="preserve">Determine where the robot is relative to where it needs to turn. Similar to navigating with a GPS in a car, the operator needs to gauge the situation, </w:t>
+      </w:r>
+      <w:r>
+        <w:rPr>
+          <w:lang w:val="en-CA"/>
+        </w:rPr>
+        <w:t>namely,</w:t>
+      </w:r>
+      <w:r>
+        <w:rPr>
+          <w:lang w:val="en-CA"/>
+        </w:rPr>
+        <w:t xml:space="preserve"> </w:t>
+      </w:r>
+      <w:r>
+        <w:rPr>
+          <w:lang w:val="en-CA"/>
+        </w:rPr>
+        <w:t>to</w:t>
+      </w:r>
+      <w:r>
+        <w:rPr>
+          <w:lang w:val="en-CA"/>
+        </w:rPr>
+        <w:t xml:space="preserve"> see where it currently is, see how fast it is moving, see how far the turn is, and </w:t>
+      </w:r>
+      <w:r>
+        <w:rPr>
+          <w:lang w:val="en-CA"/>
+        </w:rPr>
+        <w:t>consider</w:t>
+      </w:r>
+      <w:r>
+        <w:rPr>
+          <w:lang w:val="en-CA"/>
+        </w:rPr>
+        <w:t xml:space="preserve"> its surroundings like potential obstacles or construction in its path.</w:t>
+      </w:r>
+    </w:p>
+    <w:p>
+      <w:pPr>
+        <w:pStyle w:val="ListParagraph"/>
+        <w:spacing w:after="0"/>
+        <w:rPr>
+          <w:lang w:val="en-CA"/>
+        </w:rPr>
+      </w:pPr>
+      <w:r>
+        <w:rPr>
+          <w:b/>
+          <w:bCs/>
+          <w:lang w:val="en-CA"/>
+        </w:rPr>
+        <w:t>Identify:</w:t>
+      </w:r>
+      <w:r>
+        <w:rPr>
+          <w:lang w:val="en-CA"/>
+        </w:rPr>
+        <w:t xml:space="preserve"> </w:t>
+      </w:r>
+      <w:r>
+        <w:rPr>
+          <w:lang w:val="en-CA"/>
+        </w:rPr>
+        <w:t>Recognize how many obstacles there are in its path and if there is any construction ahead or on the road it needs to turn at. The operator gains a perceived understanding of the work system based on information, and in this case, they now know the state of each obstacle in its path, how many there are in its view, and whether or not there is problematic construction.</w:t>
+      </w:r>
+    </w:p>
+    <w:p>
+      <w:pPr>
+        <w:pStyle w:val="ListParagraph"/>
+        <w:spacing w:after="0"/>
+        <w:rPr>
+          <w:lang w:val="en-CA"/>
+        </w:rPr>
+      </w:pPr>
+      <w:r>
+        <w:rPr>
+          <w:b/>
+          <w:bCs/>
+          <w:lang w:val="en-CA"/>
+        </w:rPr>
+        <w:t>Interpret-Evaluate-Reinterpret:</w:t>
+      </w:r>
+      <w:r>
+        <w:rPr>
+          <w:lang w:val="en-CA"/>
+        </w:rPr>
+        <w:t xml:space="preserve"> </w:t>
+      </w:r>
+      <w:r>
+        <w:rPr>
+          <w:lang w:val="en-CA"/>
+        </w:rPr>
+        <w:t>For each obstacle on its path on the way to its turn, analyze whether or not they could result in a collision, and if so, whether or not they can be avoided. This is an iterative process because as the operator is navigating, objects are consistently entering and leaving its field of view, so they have to constantly decide whether or not its current path is safe, and if not then decide how to reroute</w:t>
+      </w:r>
+      <w:r>
+        <w:rPr>
+          <w:lang w:val="en-CA"/>
+        </w:rPr>
+        <w:t xml:space="preserve"> on-the-fly</w:t>
+      </w:r>
+      <w:r>
+        <w:rPr>
+          <w:lang w:val="en-CA"/>
+        </w:rPr>
+        <w:t>.</w:t>
+      </w:r>
+    </w:p>
+    <w:p>
+      <w:pPr>
+        <w:pStyle w:val="ListParagraph"/>
+        <w:spacing w:after="0"/>
+        <w:rPr>
+          <w:lang w:val="en-CA"/>
+        </w:rPr>
+      </w:pPr>
+      <w:r>
+        <w:rPr>
+          <w:b/>
+          <w:bCs/>
+          <w:lang w:val="en-CA"/>
+        </w:rPr>
+        <w:t>Define Task:</w:t>
+      </w:r>
+      <w:r>
+        <w:rPr>
+          <w:lang w:val="en-CA"/>
+        </w:rPr>
+        <w:t xml:space="preserve"> </w:t>
+      </w:r>
+      <w:r>
+        <w:rPr>
+          <w:lang w:val="en-CA"/>
+        </w:rPr>
+        <w:t xml:space="preserve">Decide whether to make the turn or to reroute. </w:t>
+      </w:r>
+      <w:r>
+        <w:rPr>
+          <w:lang w:val="en-CA"/>
+        </w:rPr>
+        <w:t>To achieve the target state while maintaining the overall goal, although the GPS has determined the optimal route, the operator has to ultimately decide if the turn is safe enough to be made, or if a manual reroute is needed due to any impeding obstacles</w:t>
+      </w:r>
+      <w:r>
+        <w:rPr>
+          <w:lang w:val="en-CA"/>
+        </w:rPr>
+        <w:t>, in order to complete its delivery safely and on time.</w:t>
+      </w:r>
+    </w:p>
+    <w:p>
+      <w:pPr>
+        <w:pStyle w:val="ListParagraph"/>
+        <w:spacing w:after="0"/>
+        <w:rPr>
+          <w:lang w:val="en-CA"/>
+        </w:rPr>
+      </w:pPr>
+      <w:r>
+        <w:rPr>
+          <w:b/>
+          <w:bCs/>
+          <w:lang w:val="en-CA"/>
+        </w:rPr>
+        <w:t>Formulate Procedure:</w:t>
+      </w:r>
+      <w:r>
+        <w:rPr>
+          <w:lang w:val="en-CA"/>
+        </w:rPr>
+        <w:t xml:space="preserve"> </w:t>
+      </w:r>
+      <w:r>
+        <w:rPr>
+          <w:lang w:val="en-CA"/>
+        </w:rPr>
+        <w:t xml:space="preserve">If the turn is determined to be safe, figure out how to perform a turn, else figure out how to carry out a reroute operation. </w:t>
+      </w:r>
+      <w:r>
+        <w:rPr>
+          <w:lang w:val="en-CA"/>
+        </w:rPr>
+        <w:t xml:space="preserve">The operator has to determine a detailed action plan, namely that if indeed it can turn, then ensure they can properly perform this action, else ensure they can </w:t>
+      </w:r>
+      <w:r>
+        <w:rPr>
+          <w:lang w:val="en-CA"/>
+        </w:rPr>
+        <w:t xml:space="preserve">correctly </w:t>
+      </w:r>
+      <w:r>
+        <w:rPr>
+          <w:lang w:val="en-CA"/>
+        </w:rPr>
+        <w:t>activate the GPS rerouting.</w:t>
+      </w:r>
+    </w:p>
+    <w:p>
+      <w:pPr>
+        <w:pStyle w:val="ListParagraph"/>
+        <w:spacing w:after="0"/>
+        <w:rPr>
+          <w:lang w:val="en-CA"/>
+        </w:rPr>
+      </w:pPr>
+      <w:r>
+        <w:rPr>
+          <w:b/>
+          <w:bCs/>
+          <w:lang w:val="en-CA"/>
+        </w:rPr>
+        <w:t>Execute:</w:t>
+      </w:r>
+      <w:r>
+        <w:rPr>
+          <w:lang w:val="en-CA"/>
+        </w:rPr>
+        <w:t xml:space="preserve"> </w:t>
+      </w:r>
+      <w:r>
+        <w:rPr>
+          <w:lang w:val="en-CA"/>
+        </w:rPr>
+        <w:t xml:space="preserve">If the turn is safe then perform the turning operation, else perform the rerouting operation. </w:t>
+      </w:r>
+      <w:r>
+        <w:rPr>
+          <w:lang w:val="en-CA"/>
+        </w:rPr>
+        <w:t>The operator has evaluated the situation and came to a conclusion as to whether or not it can perform the turn, so take the result of this plan and carry out the corresponding action, i.e., turn or reroute.</w:t>
+      </w:r>
+    </w:p>
+    <w:p>
+      <w:pPr>
+        <w:pStyle w:val="ListParagraph"/>
+        <w:spacing w:after="0"/>
+        <w:rPr>
+          <w:lang w:val="en-CA"/>
+        </w:rPr>
+      </w:pPr>
+    </w:p>
+    <w:p>
+      <w:pPr>
+        <w:pStyle w:val="ListParagraph"/>
+        <w:spacing w:after="0"/>
+        <w:rPr>
+          <w:lang w:val="en-CA"/>
+        </w:rPr>
+      </w:pPr>
+      <w:r>
+        <w:rPr>
+          <w:b/>
+          <w:bCs/>
+          <w:lang w:val="en-CA"/>
+        </w:rPr>
+        <w:lastRenderedPageBreak/>
+        <w:t>Shortcuts:</w:t>
+      </w:r>
+      <w:r>
+        <w:rPr>
+          <w:lang w:val="en-CA"/>
+        </w:rPr>
+        <w:t xml:space="preserve"> </w:t>
+      </w:r>
+    </w:p>
+    <w:p>
+      <w:pPr>
+        <w:pStyle w:val="ListParagraph"/>
+        <w:spacing w:after="0"/>
+        <w:rPr>
+          <w:lang w:val="en-CA"/>
+        </w:rPr>
+      </w:pPr>
+      <w:r>
+        <w:rPr>
+          <w:lang w:val="en-CA"/>
+        </w:rPr>
+        <w:t xml:space="preserve">The first shortcut between system state and goal state represents a more experienced robot operator that built upon their previous experience to progress over time and make informed decisions without the need for meticulous analyzing </w:t>
+      </w:r>
+      <w:r>
+        <w:rPr>
+          <w:lang w:val="en-CA"/>
+        </w:rPr>
+        <w:t xml:space="preserve">of each and every obstacle. </w:t>
+      </w:r>
+      <w:r>
+        <w:rPr>
+          <w:lang w:val="en-CA"/>
+        </w:rPr>
+        <w:t xml:space="preserve">More experienced operators will have the ability to assess the situation faster and determine if the route is safe with less mental stress. </w:t>
+      </w:r>
+      <w:r>
+        <w:rPr>
+          <w:lang w:val="en-CA"/>
+        </w:rPr>
+        <w:t xml:space="preserve">More novice operators will have a harder time gauging their situations since they have performed less deliveries, unlike more experienced operators who can compare current situations with past situations. This shortcut represents knowledge, </w:t>
+      </w:r>
+      <w:r>
+        <w:rPr>
+          <w:lang w:val="en-CA"/>
+        </w:rPr>
+        <w:t xml:space="preserve">as the utilization of previous experience to gauge current experience is a fundamental concept and practice in </w:t>
+      </w:r>
+      <w:r>
+        <w:rPr>
+          <w:lang w:val="en-CA"/>
+        </w:rPr>
+        <w:t>everyday</w:t>
+      </w:r>
+      <w:r>
+        <w:rPr>
+          <w:lang w:val="en-CA"/>
+        </w:rPr>
+        <w:t xml:space="preserve"> decision-making, similar to how studying effectively for an exam usually leads to success</w:t>
+      </w:r>
+      <w:r>
+        <w:rPr>
+          <w:lang w:val="en-CA"/>
+        </w:rPr>
+        <w:t>.</w:t>
+      </w:r>
+    </w:p>
+    <w:p>
+      <w:pPr>
+        <w:pStyle w:val="ListParagraph"/>
+        <w:spacing w:after="0"/>
+        <w:rPr>
+          <w:lang w:val="en-CA"/>
+        </w:rPr>
+      </w:pPr>
+      <w:r>
+        <w:rPr>
+          <w:lang w:val="en-CA"/>
+        </w:rPr>
+        <w:t xml:space="preserve">The second shortcut from define task to procedure represents a more experienced operator having the ability to perform turns and reroutes without the need to figure out how to do it. </w:t>
+      </w:r>
+      <w:r>
+        <w:rPr>
+          <w:lang w:val="en-CA"/>
+        </w:rPr>
+        <w:t xml:space="preserve">They have performed these tasks dozens of times, and as a result, are able to do them without having to think about how to do them. </w:t>
+      </w:r>
+      <w:r>
+        <w:rPr>
+          <w:lang w:val="en-CA"/>
+        </w:rPr>
+        <w:t xml:space="preserve">More novice operators may need to ask for help when performing these </w:t>
+      </w:r>
+      <w:r>
+        <w:rPr>
+          <w:lang w:val="en-CA"/>
+        </w:rPr>
+        <w:t>tasks or</w:t>
+      </w:r>
+      <w:r>
+        <w:rPr>
+          <w:lang w:val="en-CA"/>
+        </w:rPr>
+        <w:t xml:space="preserve"> may need to consult an instruction book or manual that details how to do the tasks. </w:t>
+      </w:r>
+      <w:r>
+        <w:rPr>
+          <w:lang w:val="en-CA"/>
+        </w:rPr>
+        <w:t xml:space="preserve">This shortcut also represents knowledge, </w:t>
+      </w:r>
+      <w:r>
+        <w:rPr>
+          <w:lang w:val="en-CA"/>
+        </w:rPr>
+        <w:t>as more experienced operators naturally have a better understanding and ability to perform these actions compared to novice users who are still in the process of learning and improving.</w:t>
+      </w:r>
+    </w:p>
+    <w:p>
+      <w:pPr>
+        <w:pStyle w:val="ListParagraph"/>
+        <w:numPr>
+          <w:ilvl w:val="0"/>
+          <w:numId w:val="7"/>
+        </w:numPr>
+        <w:spacing w:after="0"/>
+        <w:rPr>
+          <w:lang w:val="en-CA"/>
+        </w:rPr>
+      </w:pPr>
+      <w:r>
+        <w:rPr>
+          <w:lang w:val="en-CA"/>
+        </w:rPr>
+        <w:t xml:space="preserve">For activation, experts would be able to more quickly analyze the given route by the GPS, and cognitively examine if a decision is required, i.e., to turn or to keep going, faster than novices. </w:t>
+      </w:r>
+      <w:r>
+        <w:rPr>
+          <w:lang w:val="en-CA"/>
+        </w:rPr>
+        <w:t xml:space="preserve">Similarly, for observe and identify, the expert will be able to gauge the current state and situation of the robot and make more confident informed decisions </w:t>
+      </w:r>
+      <w:r>
+        <w:rPr>
+          <w:lang w:val="en-CA"/>
+        </w:rPr>
+        <w:t xml:space="preserve">about its position and surroundings as opposed to novice users. </w:t>
+      </w:r>
+      <w:r>
+        <w:rPr>
+          <w:lang w:val="en-CA"/>
+        </w:rPr>
+        <w:t>For interpret-evaluate-reinterpret, experts can utilize their previous experience to cognitively assess and make decision</w:t>
+      </w:r>
+      <w:r>
+        <w:rPr>
+          <w:lang w:val="en-CA"/>
+        </w:rPr>
+        <w:t>s</w:t>
+      </w:r>
+      <w:r>
+        <w:rPr>
+          <w:lang w:val="en-CA"/>
+        </w:rPr>
+        <w:t xml:space="preserve"> more efficiently because they have been in similar situations before, naturally something that novices lack</w:t>
+      </w:r>
+      <w:r>
+        <w:rPr>
+          <w:lang w:val="en-CA"/>
+        </w:rPr>
+        <w:t xml:space="preserve">. </w:t>
+      </w:r>
+      <w:r>
+        <w:rPr>
+          <w:lang w:val="en-CA"/>
+        </w:rPr>
+        <w:t xml:space="preserve">For define task, formulate procedure, and execute, overall, the experts can perform these operations easier with less mental workload, since they can gauge situations better and react accordingly. Novices would require more time to think and make these decisions, especially considering there is a major emphasis on safety and upholding the trust of the community, i.e., your actions indirectly dictate the success of </w:t>
+      </w:r>
+      <w:r>
+        <w:rPr>
+          <w:lang w:val="en-CA"/>
+        </w:rPr>
+        <w:lastRenderedPageBreak/>
+        <w:t xml:space="preserve">the product. </w:t>
+      </w:r>
+      <w:r>
+        <w:rPr>
+          <w:lang w:val="en-CA"/>
+        </w:rPr>
+        <w:t>Relating to situation awareness (SA), experts would have projection (level three) S</w:t>
+      </w:r>
+      <w:r>
+        <w:rPr>
+          <w:lang w:val="en-CA"/>
+        </w:rPr>
+        <w:t>A</w:t>
+      </w:r>
+      <w:r>
+        <w:rPr>
+          <w:lang w:val="en-CA"/>
+        </w:rPr>
+        <w:t>,</w:t>
+      </w:r>
+      <w:r>
+        <w:rPr>
+          <w:lang w:val="en-CA"/>
+        </w:rPr>
+        <w:t xml:space="preserve"> as they would have the ability to forecast future situation events and dynamics based on their previous experiences, whereas novices would only have comprehension (level two), where they should know what to do, but would not have that </w:t>
+      </w:r>
+      <w:r>
+        <w:rPr>
+          <w:lang w:val="en-CA"/>
+        </w:rPr>
+        <w:t xml:space="preserve">much </w:t>
+      </w:r>
+      <w:r>
+        <w:rPr>
+          <w:lang w:val="en-CA"/>
+        </w:rPr>
+        <w:t>previous experience to justify their decisions.</w:t>
+      </w:r>
+    </w:p>
+    <w:p>
+      <w:pPr>
+        <w:pStyle w:val="ListParagraph"/>
+        <w:numPr>
+          <w:ilvl w:val="0"/>
+          <w:numId w:val="7"/>
+        </w:numPr>
+        <w:spacing w:after="0"/>
+        <w:rPr>
+          <w:lang w:val="en-CA"/>
+        </w:rPr>
+      </w:pPr>
+      <w:r>
+        <w:rPr>
+          <w:lang w:val="en-CA"/>
+        </w:rPr>
+        <w:t xml:space="preserve">Naturally, the first possible way to train novice robot operators would be to allow them to perform more deliveries, so that they can gain more experience, and then be able to utilize that experience later on to make better decisions. </w:t>
+      </w:r>
+      <w:r>
+        <w:rPr>
+          <w:lang w:val="en-CA"/>
+        </w:rPr>
+        <w:t xml:space="preserve">In addition, they could be assigned a mentor, perhaps a more senior operator, to watch over them to help them out and give them suggestions. </w:t>
+      </w:r>
+      <w:r>
+        <w:rPr>
+          <w:lang w:val="en-CA"/>
+        </w:rPr>
+        <w:t>This is typically the case in Waterloo’s co-op program, where us as interns get assigned mentors to help us learn and become better employees.</w:t>
+      </w:r>
+    </w:p>
+    <w:p>
+      <w:pPr>
+        <w:pStyle w:val="ListParagraph"/>
+        <w:spacing w:after="0"/>
+        <w:rPr>
+          <w:lang w:val="en-CA"/>
+        </w:rPr>
+      </w:pPr>
+      <w:r>
+        <w:rPr>
+          <w:lang w:val="en-CA"/>
+        </w:rPr>
+        <w:t>A second way to train novices would be to develop comprehensive but user-friendly documentation that details all the functionalities of the robot and how to operate it. That way, they would be more informed and be able to base their decisions off something, and that is, by justifying their actions through instruction given by official manuals.</w:t>
+      </w:r>
+      <w:r>
+        <w:rPr>
+          <w:lang w:val="en-CA"/>
+        </w:rPr>
+        <w:t xml:space="preserve"> Relating again to the co-op program, this is like software companies with extensive documentation on how their software works, so that software development co-op students would be able to reference this to contribute better code.</w:t>
+      </w:r>
+    </w:p>
+    <w:p>
+      <w:pPr>
         <w:spacing w:after="0"/>
         <w:ind w:left="0"/>
         <w:rPr>
           <w:lang w:val="en-CA"/>
         </w:rPr>
       </w:pPr>
-      <w:r>
-        <w:rPr>
-          <w:lang w:val="en-CA"/>
-        </w:rPr>
-        <w:t>TBD</w:t>
-      </w:r>
     </w:p>
     <w:p>
       <w:pPr>
@@ -2238,18 +3108,369 @@
     </w:p>
     <w:p>
       <w:pPr>
+        <w:pStyle w:val="ListParagraph"/>
+        <w:numPr>
+          <w:ilvl w:val="0"/>
+          <w:numId w:val="8"/>
+        </w:numPr>
+        <w:spacing w:after="0"/>
+        <w:rPr>
+          <w:lang w:val="en-CA"/>
+        </w:rPr>
+      </w:pPr>
+      <w:r>
+        <w:rPr>
+          <w:lang w:val="en-CA"/>
+        </w:rPr>
+        <w:t>What might be the positive and negative impacts of replacing the robot operators with fully autonomous robotic control?</w:t>
+      </w:r>
+    </w:p>
+    <w:p>
+      <w:pPr>
+        <w:pStyle w:val="ListParagraph"/>
+        <w:numPr>
+          <w:ilvl w:val="0"/>
+          <w:numId w:val="8"/>
+        </w:numPr>
+        <w:spacing w:after="0"/>
+        <w:rPr>
+          <w:lang w:val="en-CA"/>
+        </w:rPr>
+      </w:pPr>
+      <w:r>
+        <w:rPr>
+          <w:lang w:val="en-CA"/>
+        </w:rPr>
+        <w:t xml:space="preserve">Starting with the positive impacts, having fully autonomous control would allow the robot to most efficiently carry out its deliveries, which maximizes its value and performance. </w:t>
+      </w:r>
+      <w:r>
+        <w:rPr>
+          <w:lang w:val="en-CA"/>
+        </w:rPr>
+        <w:t xml:space="preserve">In other words, if the technology is advanced enough, the robot will always perform no worse than when a human operator does it, which is ideally the way it should be operating. </w:t>
+      </w:r>
+      <w:r>
+        <w:rPr>
+          <w:lang w:val="en-CA"/>
+        </w:rPr>
+        <w:t xml:space="preserve">Having such advanced capabilities would attract more investors, which in turn provides the company with more revenue, which in turn allows them to further innovate upon their product. </w:t>
+      </w:r>
+      <w:r>
+        <w:rPr>
+          <w:lang w:val="en-CA"/>
+        </w:rPr>
+        <w:t>In addition, autonomous control would obviate the need for having to employ robot operators, which would save the company money which can go towards advancing themselves and their product.</w:t>
+      </w:r>
+      <w:r>
+        <w:rPr>
+          <w:lang w:val="en-CA"/>
+        </w:rPr>
+        <w:t xml:space="preserve"> These positive impacts can be magnified by looking at the idea of its degree of automation (DOA), whereby going from robot operators to autonomous control significantly increases its DOA </w:t>
+      </w:r>
+      <w:sdt>
+        <w:sdtPr>
+          <w:rPr>
+            <w:lang w:val="en-CA"/>
+          </w:rPr>
+          <w:id w:val="200448726"/>
+          <w:citation/>
+        </w:sdtPr>
+        <w:sdtContent>
+          <w:r>
+            <w:rPr>
+              <w:lang w:val="en-CA"/>
+            </w:rPr>
+            <w:fldChar w:fldCharType="begin"/>
+          </w:r>
+          <w:r>
+            <w:rPr>
+              <w:lang w:val="en-CA"/>
+            </w:rPr>
+            <w:instrText xml:space="preserve"> CITATION LiY16 \l 4105 </w:instrText>
+          </w:r>
+          <w:r>
+            <w:rPr>
+              <w:lang w:val="en-CA"/>
+            </w:rPr>
+            <w:fldChar w:fldCharType="separate"/>
+          </w:r>
+          <w:r>
+            <w:rPr>
+              <w:noProof/>
+              <w:lang w:val="en-CA"/>
+            </w:rPr>
+            <w:t>[4]</w:t>
+          </w:r>
+          <w:r>
+            <w:rPr>
+              <w:lang w:val="en-CA"/>
+            </w:rPr>
+            <w:fldChar w:fldCharType="end"/>
+          </w:r>
+        </w:sdtContent>
+      </w:sdt>
+      <w:r>
+        <w:rPr>
+          <w:lang w:val="en-CA"/>
+        </w:rPr>
+        <w:t>. This is because autonomous control requires real-time data collection and automatic decision-making, so by adopting this implementation, this would result in significant improvement to the capabilities of the system and hence, more investment and capital gains.</w:t>
+      </w:r>
+    </w:p>
+    <w:p>
+      <w:pPr>
+        <w:pStyle w:val="ListParagraph"/>
+        <w:spacing w:after="0"/>
+        <w:rPr>
+          <w:lang w:val="en-CA"/>
+        </w:rPr>
+      </w:pPr>
+      <w:r>
+        <w:rPr>
+          <w:lang w:val="en-CA"/>
+        </w:rPr>
+        <w:t xml:space="preserve">In terms of the negative impacts, one major impact would be the underlying risk that comes with technology like this, where a system is given the task of delivering these packages in the face of constant dangers and uncertainties. </w:t>
+      </w:r>
+      <w:r>
+        <w:rPr>
+          <w:lang w:val="en-CA"/>
+        </w:rPr>
+        <w:t xml:space="preserve">For instance, the developers must consider what happens if people intentionally mess with the system, i.e., deliberately blocking its path. </w:t>
+      </w:r>
+      <w:r>
+        <w:rPr>
+          <w:lang w:val="en-CA"/>
+        </w:rPr>
+        <w:t xml:space="preserve">The autonomous system would not be able to complete its path, unlike with a robot operator where they would be able to warn them of their actions or perhaps call authorities to help deal with the situation. </w:t>
+      </w:r>
+      <w:r>
+        <w:rPr>
+          <w:lang w:val="en-CA"/>
+        </w:rPr>
+        <w:t xml:space="preserve">In addition, another negative impact of autonomous control would be the loss of employment of the robot operators, as they would no longer be required to control the robots. </w:t>
+      </w:r>
+      <w:r>
+        <w:rPr>
+          <w:lang w:val="en-CA"/>
+        </w:rPr>
+        <w:t xml:space="preserve">As robots and artificial intelligence become more prominent in the world, there is growing concern over how these machines will make moral decisions </w:t>
+      </w:r>
+      <w:sdt>
+        <w:sdtPr>
+          <w:rPr>
+            <w:lang w:val="en-CA"/>
+          </w:rPr>
+          <w:id w:val="-406380786"/>
+          <w:citation/>
+        </w:sdtPr>
+        <w:sdtContent>
+          <w:r>
+            <w:rPr>
+              <w:lang w:val="en-CA"/>
+            </w:rPr>
+            <w:fldChar w:fldCharType="begin"/>
+          </w:r>
+          <w:r>
+            <w:rPr>
+              <w:lang w:val="en-CA"/>
+            </w:rPr>
+            <w:instrText xml:space="preserve"> CITATION Awa18 \l 4105 </w:instrText>
+          </w:r>
+          <w:r>
+            <w:rPr>
+              <w:lang w:val="en-CA"/>
+            </w:rPr>
+            <w:fldChar w:fldCharType="separate"/>
+          </w:r>
+          <w:r>
+            <w:rPr>
+              <w:noProof/>
+              <w:lang w:val="en-CA"/>
+            </w:rPr>
+            <w:t>[5]</w:t>
+          </w:r>
+          <w:r>
+            <w:rPr>
+              <w:lang w:val="en-CA"/>
+            </w:rPr>
+            <w:fldChar w:fldCharType="end"/>
+          </w:r>
+        </w:sdtContent>
+      </w:sdt>
+      <w:r>
+        <w:rPr>
+          <w:lang w:val="en-CA"/>
+        </w:rPr>
+        <w:t>.</w:t>
+      </w:r>
+      <w:r>
+        <w:rPr>
+          <w:lang w:val="en-CA"/>
+        </w:rPr>
+        <w:t xml:space="preserve"> In the case of other humans meddling with the system, it is difficult to program the robot to autonomously deal with the situation, </w:t>
+      </w:r>
+      <w:r>
+        <w:rPr>
+          <w:lang w:val="en-CA"/>
+        </w:rPr>
+        <w:lastRenderedPageBreak/>
+        <w:t>both intelligently and morally, so it would be better to have a robot operator in this case to assess the situation and act accordingly.</w:t>
+      </w:r>
+    </w:p>
+    <w:p>
+      <w:pPr>
+        <w:pStyle w:val="ListParagraph"/>
+        <w:spacing w:after="0"/>
+        <w:rPr>
+          <w:lang w:val="en-CA"/>
+        </w:rPr>
+      </w:pPr>
+      <w:r>
+        <w:rPr>
+          <w:lang w:val="en-CA"/>
+        </w:rPr>
+        <w:t xml:space="preserve">So clearly there are arguments on both sides of the technology, where the positives mostly impact the company’s revenue and success, whereas the negatives impact their reputation with other people and society. </w:t>
+      </w:r>
+      <w:r>
+        <w:rPr>
+          <w:lang w:val="en-CA"/>
+        </w:rPr>
+        <w:t xml:space="preserve">Since there are clear arguments on both sides, this makes it difficult to determine how one should proceed and advance their technology with respect to automation. </w:t>
+      </w:r>
+      <w:r>
+        <w:rPr>
+          <w:lang w:val="en-CA"/>
+        </w:rPr>
+        <w:t xml:space="preserve">It is certainly dependent on the type of company they are and what product they are automating. For instance, Tesla is significantly advancing their autopilot capabilities with features such as full 360-degree sensor coverage, advanced camera vision and autosteering, which partly explains their surge in stock value </w:t>
+      </w:r>
+      <w:sdt>
+        <w:sdtPr>
+          <w:rPr>
+            <w:lang w:val="en-CA"/>
+          </w:rPr>
+          <w:id w:val="-1133242635"/>
+          <w:citation/>
+        </w:sdtPr>
+        <w:sdtContent>
+          <w:r>
+            <w:rPr>
+              <w:lang w:val="en-CA"/>
+            </w:rPr>
+            <w:fldChar w:fldCharType="begin"/>
+          </w:r>
+          <w:r>
+            <w:rPr>
+              <w:lang w:val="en-CA"/>
+            </w:rPr>
+            <w:instrText xml:space="preserve"> CITATION Roo21 \l 4105 </w:instrText>
+          </w:r>
+          <w:r>
+            <w:rPr>
+              <w:lang w:val="en-CA"/>
+            </w:rPr>
+            <w:fldChar w:fldCharType="separate"/>
+          </w:r>
+          <w:r>
+            <w:rPr>
+              <w:noProof/>
+              <w:lang w:val="en-CA"/>
+            </w:rPr>
+            <w:t>[6]</w:t>
+          </w:r>
+          <w:r>
+            <w:rPr>
+              <w:lang w:val="en-CA"/>
+            </w:rPr>
+            <w:fldChar w:fldCharType="end"/>
+          </w:r>
+        </w:sdtContent>
+      </w:sdt>
+      <w:r>
+        <w:rPr>
+          <w:lang w:val="en-CA"/>
+        </w:rPr>
+        <w:t>.</w:t>
+      </w:r>
+      <w:r>
+        <w:rPr>
+          <w:lang w:val="en-CA"/>
+        </w:rPr>
+        <w:t xml:space="preserve"> On the other hand, there is a rise in autopilot crashes, which not only resulted in injuries and deaths over the years, but also directly impact</w:t>
+      </w:r>
+      <w:r>
+        <w:rPr>
+          <w:lang w:val="en-CA"/>
+        </w:rPr>
+        <w:t>ed</w:t>
+      </w:r>
+      <w:r>
+        <w:rPr>
+          <w:lang w:val="en-CA"/>
+        </w:rPr>
+        <w:t xml:space="preserve"> the trust customers and investors have in the company </w:t>
+      </w:r>
+      <w:sdt>
+        <w:sdtPr>
+          <w:rPr>
+            <w:lang w:val="en-CA"/>
+          </w:rPr>
+          <w:id w:val="-1588448438"/>
+          <w:citation/>
+        </w:sdtPr>
+        <w:sdtContent>
+          <w:r>
+            <w:rPr>
+              <w:lang w:val="en-CA"/>
+            </w:rPr>
+            <w:fldChar w:fldCharType="begin"/>
+          </w:r>
+          <w:r>
+            <w:rPr>
+              <w:lang w:val="en-CA"/>
+            </w:rPr>
+            <w:instrText xml:space="preserve"> CITATION Haw21 \l 4105 </w:instrText>
+          </w:r>
+          <w:r>
+            <w:rPr>
+              <w:lang w:val="en-CA"/>
+            </w:rPr>
+            <w:fldChar w:fldCharType="separate"/>
+          </w:r>
+          <w:r>
+            <w:rPr>
+              <w:noProof/>
+              <w:lang w:val="en-CA"/>
+            </w:rPr>
+            <w:t>[7]</w:t>
+          </w:r>
+          <w:r>
+            <w:rPr>
+              <w:lang w:val="en-CA"/>
+            </w:rPr>
+            <w:fldChar w:fldCharType="end"/>
+          </w:r>
+        </w:sdtContent>
+      </w:sdt>
+      <w:r>
+        <w:rPr>
+          <w:lang w:val="en-CA"/>
+        </w:rPr>
+        <w:t>.</w:t>
+      </w:r>
+      <w:r>
+        <w:rPr>
+          <w:lang w:val="en-CA"/>
+        </w:rPr>
+        <w:t xml:space="preserve"> Overall, the trend in reality appears to be that companies such as Tesla for automobiles, Amazon for delivery, etc., are constantly developing ways in which to automate and make processes more efficient, but for all of these developments, companies must consider the ethics behind such practices and follow specific guidelines put in place by the government and institutions to regulate the use of automation.</w:t>
+      </w:r>
+    </w:p>
+    <w:p>
+      <w:pPr>
         <w:spacing w:after="0"/>
         <w:ind w:left="0"/>
         <w:rPr>
           <w:lang w:val="en-CA"/>
         </w:rPr>
       </w:pPr>
-      <w:r>
-        <w:rPr>
-          <w:lang w:val="en-CA"/>
-        </w:rPr>
-        <w:t>TBD</w:t>
-      </w:r>
     </w:p>
     <w:p>
       <w:pPr>
@@ -2341,6 +3562,7 @@
           <w:sdtContent>
             <w:p>
               <w:pPr>
+                <w:ind w:left="0"/>
                 <w:rPr>
                   <w:rFonts w:asciiTheme="minorHAnsi" w:hAnsiTheme="minorHAnsi"/>
                   <w:noProof/>
@@ -2371,17 +3593,17 @@
                 <w:tblLook w:val="04A0" w:firstRow="1" w:lastRow="0" w:firstColumn="1" w:lastColumn="0" w:noHBand="0" w:noVBand="1"/>
               </w:tblPr>
               <w:tblGrid>
-                <w:gridCol w:w="933"/>
-                <w:gridCol w:w="8427"/>
+                <w:gridCol w:w="558"/>
+                <w:gridCol w:w="8802"/>
               </w:tblGrid>
               <w:tr>
                 <w:trPr>
-                  <w:divId w:val="629823021"/>
+                  <w:divId w:val="372459361"/>
                   <w:tblCellSpacing w:w="15" w:type="dxa"/>
                 </w:trPr>
                 <w:tc>
                   <w:tcPr>
-                    <w:tcW w:w="50" w:type="pct"/>
+                    <w:tcW w:w="27" w:type="pct"/>
                     <w:hideMark/>
                   </w:tcPr>
                   <w:p>
@@ -2402,7 +3624,7 @@
                 </w:tc>
                 <w:tc>
                   <w:tcPr>
-                    <w:tcW w:w="0" w:type="auto"/>
+                    <w:tcW w:w="4925" w:type="pct"/>
                     <w:hideMark/>
                   </w:tcPr>
                   <w:p>
@@ -2416,6 +3638,12 @@
                       <w:rPr>
                         <w:noProof/>
                       </w:rPr>
+                      <w:t xml:space="preserve">[1] </w:t>
+                    </w:r>
+                    <w:r>
+                      <w:rPr>
+                        <w:noProof/>
+                      </w:rPr>
                       <w:t>F. Rubio, F. Valero and C. Llopis-Albert, "A review of mobile robots: Concepts, methods, theoretical framework, and applications," International Journal of Advanced Robotic Systems, 16 April 2019. [Online]. Available: https://journals.sagepub.com/doi/full/10.1177/1729881419839596. [Accessed 17 March 2021].</w:t>
                     </w:r>
                   </w:p>
@@ -2423,12 +3651,12 @@
               </w:tr>
               <w:tr>
                 <w:trPr>
-                  <w:divId w:val="629823021"/>
+                  <w:divId w:val="372459361"/>
                   <w:tblCellSpacing w:w="15" w:type="dxa"/>
                 </w:trPr>
                 <w:tc>
                   <w:tcPr>
-                    <w:tcW w:w="50" w:type="pct"/>
+                    <w:tcW w:w="27" w:type="pct"/>
                     <w:hideMark/>
                   </w:tcPr>
                   <w:p>
@@ -2448,7 +3676,7 @@
                 </w:tc>
                 <w:tc>
                   <w:tcPr>
-                    <w:tcW w:w="0" w:type="auto"/>
+                    <w:tcW w:w="4925" w:type="pct"/>
                     <w:hideMark/>
                   </w:tcPr>
                   <w:p>
@@ -2462,6 +3690,12 @@
                       <w:rPr>
                         <w:noProof/>
                       </w:rPr>
+                      <w:t xml:space="preserve">[2] </w:t>
+                    </w:r>
+                    <w:r>
+                      <w:rPr>
+                        <w:noProof/>
+                      </w:rPr>
                       <w:t>F. Ren and Y. Bao, "A Review on Human-Computer Interaction and Intelligent Robots," World Scientific, 17 February 2020. [Online]. Available: https://www.worldscientific.com/doi/epdf/10.1142/S0219622019300052. [Accessed 17 March 2021].</w:t>
                     </w:r>
                   </w:p>
@@ -2469,12 +3703,12 @@
               </w:tr>
               <w:tr>
                 <w:trPr>
-                  <w:divId w:val="629823021"/>
+                  <w:divId w:val="372459361"/>
                   <w:tblCellSpacing w:w="15" w:type="dxa"/>
                 </w:trPr>
                 <w:tc>
                   <w:tcPr>
-                    <w:tcW w:w="50" w:type="pct"/>
+                    <w:tcW w:w="27" w:type="pct"/>
                     <w:hideMark/>
                   </w:tcPr>
                   <w:p>
@@ -2494,7 +3728,7 @@
                 </w:tc>
                 <w:tc>
                   <w:tcPr>
-                    <w:tcW w:w="0" w:type="auto"/>
+                    <w:tcW w:w="4925" w:type="pct"/>
                     <w:hideMark/>
                   </w:tcPr>
                   <w:p>
@@ -2508,7 +3742,222 @@
                       <w:rPr>
                         <w:noProof/>
                       </w:rPr>
+                      <w:t xml:space="preserve">[3] </w:t>
+                    </w:r>
+                    <w:r>
+                      <w:rPr>
+                        <w:noProof/>
+                      </w:rPr>
                       <w:t>S. Huntington, "How Are Robots Tested for Harsh Conditions?," Robotics Tomorrow, 11 December 2019. [Online]. Available: https://www.roboticstomorrow.com/story/2019/12/how-are-robots-tested-for-harsh-conditions/14538/. [Accessed 17 March 2021].</w:t>
+                    </w:r>
+                  </w:p>
+                </w:tc>
+              </w:tr>
+              <w:tr>
+                <w:trPr>
+                  <w:divId w:val="372459361"/>
+                  <w:tblCellSpacing w:w="15" w:type="dxa"/>
+                </w:trPr>
+                <w:tc>
+                  <w:tcPr>
+                    <w:tcW w:w="27" w:type="pct"/>
+                    <w:hideMark/>
+                  </w:tcPr>
+                  <w:p>
+                    <w:pPr>
+                      <w:pStyle w:val="Bibliography"/>
+                      <w:rPr>
+                        <w:noProof/>
+                      </w:rPr>
+                    </w:pPr>
+                    <w:r>
+                      <w:rPr>
+                        <w:noProof/>
+                      </w:rPr>
+                      <w:t xml:space="preserve">[4] </w:t>
+                    </w:r>
+                  </w:p>
+                </w:tc>
+                <w:tc>
+                  <w:tcPr>
+                    <w:tcW w:w="4925" w:type="pct"/>
+                    <w:hideMark/>
+                  </w:tcPr>
+                  <w:p>
+                    <w:pPr>
+                      <w:pStyle w:val="Bibliography"/>
+                      <w:rPr>
+                        <w:noProof/>
+                      </w:rPr>
+                    </w:pPr>
+                    <w:r>
+                      <w:rPr>
+                        <w:noProof/>
+                      </w:rPr>
+                      <w:t xml:space="preserve">[4] </w:t>
+                    </w:r>
+                    <w:r>
+                      <w:rPr>
+                        <w:noProof/>
+                      </w:rPr>
+                      <w:t>Y. Li, C. Burns and R. Hu, "Representing Stages and Levels of Automation on a Decision Ladder: The Case of Automated Financial Trading," University of Waterloo, 2016. [Online]. Available: https://learn.uwaterloo.ca/content/enforced/635025-SYDE543_y457li_1211/Wk10.%20Automation/1541931213601074.pdf?_&amp;d2lSessionVal=rXpqYxWrDfErprs6s3PgAbG3U&amp;ou=635025. [Accessed 3 April 2021].</w:t>
+                    </w:r>
+                  </w:p>
+                </w:tc>
+              </w:tr>
+              <w:tr>
+                <w:trPr>
+                  <w:divId w:val="372459361"/>
+                  <w:tblCellSpacing w:w="15" w:type="dxa"/>
+                </w:trPr>
+                <w:tc>
+                  <w:tcPr>
+                    <w:tcW w:w="27" w:type="pct"/>
+                    <w:hideMark/>
+                  </w:tcPr>
+                  <w:p>
+                    <w:pPr>
+                      <w:pStyle w:val="Bibliography"/>
+                      <w:rPr>
+                        <w:noProof/>
+                      </w:rPr>
+                    </w:pPr>
+                    <w:r>
+                      <w:rPr>
+                        <w:noProof/>
+                      </w:rPr>
+                      <w:t xml:space="preserve">[5] </w:t>
+                    </w:r>
+                  </w:p>
+                </w:tc>
+                <w:tc>
+                  <w:tcPr>
+                    <w:tcW w:w="4925" w:type="pct"/>
+                    <w:hideMark/>
+                  </w:tcPr>
+                  <w:p>
+                    <w:pPr>
+                      <w:pStyle w:val="Bibliography"/>
+                      <w:rPr>
+                        <w:noProof/>
+                      </w:rPr>
+                    </w:pPr>
+                    <w:r>
+                      <w:rPr>
+                        <w:noProof/>
+                      </w:rPr>
+                      <w:t xml:space="preserve">[5] </w:t>
+                    </w:r>
+                    <w:r>
+                      <w:rPr>
+                        <w:noProof/>
+                      </w:rPr>
+                      <w:t>E. Awad, S. Dsouza, R. Kim, J. Schulz, J. Henrich, A. Shariff, J.-F. Bonnefon and I. Rahwan, "The Moral Machine experiment," 1 November 2018. [Online]. Available: https://learn.uwaterloo.ca/content/enforced/635025-SYDE543_y457li_1211/Wk10.%20Automation/The_Moral_Machine_experiment.PDF?_&amp;d2lSessionVal=rXpqYxWrDfErprs6s3PgAbG3U&amp;ou=635025. [Accessed 3 April 2021].</w:t>
+                    </w:r>
+                  </w:p>
+                </w:tc>
+              </w:tr>
+              <w:tr>
+                <w:trPr>
+                  <w:divId w:val="372459361"/>
+                  <w:tblCellSpacing w:w="15" w:type="dxa"/>
+                </w:trPr>
+                <w:tc>
+                  <w:tcPr>
+                    <w:tcW w:w="27" w:type="pct"/>
+                    <w:hideMark/>
+                  </w:tcPr>
+                  <w:p>
+                    <w:pPr>
+                      <w:pStyle w:val="Bibliography"/>
+                      <w:rPr>
+                        <w:noProof/>
+                      </w:rPr>
+                    </w:pPr>
+                    <w:r>
+                      <w:rPr>
+                        <w:noProof/>
+                      </w:rPr>
+                      <w:lastRenderedPageBreak/>
+                      <w:t xml:space="preserve">[6] </w:t>
+                    </w:r>
+                  </w:p>
+                </w:tc>
+                <w:tc>
+                  <w:tcPr>
+                    <w:tcW w:w="4925" w:type="pct"/>
+                    <w:hideMark/>
+                  </w:tcPr>
+                  <w:p>
+                    <w:pPr>
+                      <w:pStyle w:val="Bibliography"/>
+                      <w:rPr>
+                        <w:noProof/>
+                      </w:rPr>
+                    </w:pPr>
+                    <w:r>
+                      <w:rPr>
+                        <w:noProof/>
+                      </w:rPr>
+                      <w:t xml:space="preserve">[6] </w:t>
+                    </w:r>
+                    <w:r>
+                      <w:rPr>
+                        <w:noProof/>
+                      </w:rPr>
+                      <w:t>A. Root, "Tesla Deliveries Smashed Expectations. The Stock Should Rise Monday.," Barron's, 2 April 2021. [Online]. Available: https://www.barrons.com/articles/tesla-deliveries-smashed-expectations-the-stock-should-rise-monday-51617373716. [Accessed 3 April 2021].</w:t>
+                    </w:r>
+                  </w:p>
+                </w:tc>
+              </w:tr>
+              <w:tr>
+                <w:trPr>
+                  <w:divId w:val="372459361"/>
+                  <w:tblCellSpacing w:w="15" w:type="dxa"/>
+                </w:trPr>
+                <w:tc>
+                  <w:tcPr>
+                    <w:tcW w:w="27" w:type="pct"/>
+                    <w:hideMark/>
+                  </w:tcPr>
+                  <w:p>
+                    <w:pPr>
+                      <w:pStyle w:val="Bibliography"/>
+                      <w:rPr>
+                        <w:noProof/>
+                      </w:rPr>
+                    </w:pPr>
+                    <w:r>
+                      <w:rPr>
+                        <w:noProof/>
+                      </w:rPr>
+                      <w:t xml:space="preserve">[7] </w:t>
+                    </w:r>
+                  </w:p>
+                </w:tc>
+                <w:tc>
+                  <w:tcPr>
+                    <w:tcW w:w="4925" w:type="pct"/>
+                    <w:hideMark/>
+                  </w:tcPr>
+                  <w:p>
+                    <w:pPr>
+                      <w:pStyle w:val="Bibliography"/>
+                      <w:rPr>
+                        <w:noProof/>
+                      </w:rPr>
+                    </w:pPr>
+                    <w:r>
+                      <w:rPr>
+                        <w:noProof/>
+                      </w:rPr>
+                      <w:t xml:space="preserve">[7] </w:t>
+                    </w:r>
+                    <w:r>
+                      <w:rPr>
+                        <w:noProof/>
+                      </w:rPr>
+                      <w:t>A. J. Hawkins, "The federal government is investigating yet another Tesla Autopilot crash," The Verge, 18 March 2021. [Online]. Available: https://www.theverge.com/2021/3/18/22338427/tesla-autopilot-crash-michigan-nhtsa-investigation. [Accessed 3 April 2021].</w:t>
                     </w:r>
                   </w:p>
                 </w:tc>
@@ -2516,7 +3965,7 @@
             </w:tbl>
             <w:p>
               <w:pPr>
-                <w:divId w:val="629823021"/>
+                <w:divId w:val="372459361"/>
                 <w:rPr>
                   <w:rFonts w:eastAsia="Times New Roman"/>
                   <w:noProof/>
@@ -2524,6 +3973,9 @@
               </w:pPr>
             </w:p>
             <w:p>
+              <w:pPr>
+                <w:ind w:left="0"/>
+              </w:pPr>
               <w:r>
                 <w:rPr>
                   <w:b/>
@@ -2537,17 +3989,9 @@
         </w:sdt>
       </w:sdtContent>
     </w:sdt>
-    <w:p>
-      <w:pPr>
-        <w:ind w:left="0"/>
-        <w:rPr>
-          <w:lang w:val="en-CA"/>
-        </w:rPr>
-      </w:pPr>
-    </w:p>
     <w:sectPr>
-      <w:headerReference w:type="default" r:id="rId9"/>
-      <w:footerReference w:type="default" r:id="rId10"/>
+      <w:headerReference w:type="default" r:id="rId10"/>
+      <w:footerReference w:type="default" r:id="rId11"/>
       <w:pgSz w:w="12240" w:h="15840"/>
       <w:pgMar w:top="1440" w:right="1440" w:bottom="1440" w:left="1440" w:header="708" w:footer="708" w:gutter="0"/>
       <w:cols w:space="708"/>
@@ -2647,6 +4091,95 @@
 <file path=word/numbering.xml><?xml version="1.0" encoding="utf-8"?>
 <w:numbering xmlns:wpc="http://schemas.microsoft.com/office/word/2010/wordprocessingCanvas" xmlns:cx="http://schemas.microsoft.com/office/drawing/2014/chartex" xmlns:cx1="http://schemas.microsoft.com/office/drawing/2015/9/8/chartex" xmlns:cx2="http://schemas.microsoft.com/office/drawing/2015/10/21/chartex" xmlns:cx3="http://schemas.microsoft.com/office/drawing/2016/5/9/chartex" xmlns:cx4="http://schemas.microsoft.com/office/drawing/2016/5/10/chartex" xmlns:cx5="http://schemas.microsoft.com/office/drawing/2016/5/11/chartex" xmlns:cx6="http://schemas.microsoft.com/office/drawing/2016/5/12/chartex" xmlns:cx7="http://schemas.microsoft.com/office/drawing/2016/5/13/chartex" xmlns:cx8="http://schemas.microsoft.com/office/drawing/2016/5/14/chartex" xmlns:mc="http://schemas.openxmlformats.org/markup-compatibility/2006" xmlns:aink="http://schemas.microsoft.com/office/drawing/2016/ink" xmlns:am3d="http://schemas.microsoft.com/office/drawing/2017/model3d" xmlns:o="urn:schemas-microsoft-com:office:office" xmlns:r="http://schemas.openxmlformats.org/officeDocument/2006/relationships" xmlns:m="http://schemas.openxmlformats.org/officeDocument/2006/math" xmlns:v="urn:schemas-microsoft-com:vml" xmlns:wp14="http://schemas.microsoft.com/office/word/2010/wordprocessingDrawing" xmlns:wp="http://schemas.openxmlformats.org/drawingml/2006/wordprocessingDrawing" xmlns:w10="urn:schemas-microsoft-com:office:word" xmlns:w="http://schemas.openxmlformats.org/wordprocessingml/2006/main" xmlns:w14="http://schemas.microsoft.com/office/word/2010/wordml" xmlns:w15="http://schemas.microsoft.com/office/word/2012/wordml" xmlns:w16cex="http://schemas.microsoft.com/office/word/2018/wordml/cex" xmlns:w16cid="http://schemas.microsoft.com/office/word/2016/wordml/cid" xmlns:w16="http://schemas.microsoft.com/office/word/2018/wordml" xmlns:w16se="http://schemas.microsoft.com/office/word/2015/wordml/symex" xmlns:wpg="http://schemas.microsoft.com/office/word/2010/wordprocessingGroup" xmlns:wpi="http://schemas.microsoft.com/office/word/2010/wordprocessingInk" xmlns:wne="http://schemas.microsoft.com/office/word/2006/wordml" xmlns:wps="http://schemas.microsoft.com/office/word/2010/wordprocessingShape" mc:Ignorable="w14 w15 w16se w16cid w16 w16cex wp14">
   <w:abstractNum w:abstractNumId="0" w15:restartNumberingAfterBreak="0">
+    <w:nsid w:val="1D5E67D6"/>
+    <w:multiLevelType w:val="hybridMultilevel"/>
+    <w:tmpl w:val="B1B4F19A"/>
+    <w:lvl w:ilvl="0" w:tplc="04090011">
+      <w:start w:val="1"/>
+      <w:numFmt w:val="decimal"/>
+      <w:lvlText w:val="%1)"/>
+      <w:lvlJc w:val="left"/>
+      <w:pPr>
+        <w:ind w:left="720" w:hanging="360"/>
+      </w:pPr>
+      <w:rPr>
+        <w:rFonts w:hint="default"/>
+      </w:rPr>
+    </w:lvl>
+    <w:lvl w:ilvl="1" w:tplc="04090019" w:tentative="1">
+      <w:start w:val="1"/>
+      <w:numFmt w:val="lowerLetter"/>
+      <w:lvlText w:val="%2."/>
+      <w:lvlJc w:val="left"/>
+      <w:pPr>
+        <w:ind w:left="1440" w:hanging="360"/>
+      </w:pPr>
+    </w:lvl>
+    <w:lvl w:ilvl="2" w:tplc="0409001B" w:tentative="1">
+      <w:start w:val="1"/>
+      <w:numFmt w:val="lowerRoman"/>
+      <w:lvlText w:val="%3."/>
+      <w:lvlJc w:val="right"/>
+      <w:pPr>
+        <w:ind w:left="2160" w:hanging="180"/>
+      </w:pPr>
+    </w:lvl>
+    <w:lvl w:ilvl="3" w:tplc="0409000F" w:tentative="1">
+      <w:start w:val="1"/>
+      <w:numFmt w:val="decimal"/>
+      <w:lvlText w:val="%4."/>
+      <w:lvlJc w:val="left"/>
+      <w:pPr>
+        <w:ind w:left="2880" w:hanging="360"/>
+      </w:pPr>
+    </w:lvl>
+    <w:lvl w:ilvl="4" w:tplc="04090019" w:tentative="1">
+      <w:start w:val="1"/>
+      <w:numFmt w:val="lowerLetter"/>
+      <w:lvlText w:val="%5."/>
+      <w:lvlJc w:val="left"/>
+      <w:pPr>
+        <w:ind w:left="3600" w:hanging="360"/>
+      </w:pPr>
+    </w:lvl>
+    <w:lvl w:ilvl="5" w:tplc="0409001B" w:tentative="1">
+      <w:start w:val="1"/>
+      <w:numFmt w:val="lowerRoman"/>
+      <w:lvlText w:val="%6."/>
+      <w:lvlJc w:val="right"/>
+      <w:pPr>
+        <w:ind w:left="4320" w:hanging="180"/>
+      </w:pPr>
+    </w:lvl>
+    <w:lvl w:ilvl="6" w:tplc="0409000F" w:tentative="1">
+      <w:start w:val="1"/>
+      <w:numFmt w:val="decimal"/>
+      <w:lvlText w:val="%7."/>
+      <w:lvlJc w:val="left"/>
+      <w:pPr>
+        <w:ind w:left="5040" w:hanging="360"/>
+      </w:pPr>
+    </w:lvl>
+    <w:lvl w:ilvl="7" w:tplc="04090019" w:tentative="1">
+      <w:start w:val="1"/>
+      <w:numFmt w:val="lowerLetter"/>
+      <w:lvlText w:val="%8."/>
+      <w:lvlJc w:val="left"/>
+      <w:pPr>
+        <w:ind w:left="5760" w:hanging="360"/>
+      </w:pPr>
+    </w:lvl>
+    <w:lvl w:ilvl="8" w:tplc="0409001B" w:tentative="1">
+      <w:start w:val="1"/>
+      <w:numFmt w:val="lowerRoman"/>
+      <w:lvlText w:val="%9."/>
+      <w:lvlJc w:val="right"/>
+      <w:pPr>
+        <w:ind w:left="6480" w:hanging="180"/>
+      </w:pPr>
+    </w:lvl>
+  </w:abstractNum>
+  <w:abstractNum w:abstractNumId="1" w15:restartNumberingAfterBreak="0">
     <w:nsid w:val="1FF37535"/>
     <w:multiLevelType w:val="hybridMultilevel"/>
     <w:tmpl w:val="A2588F44"/>
@@ -2735,7 +4268,96 @@
       </w:pPr>
     </w:lvl>
   </w:abstractNum>
-  <w:abstractNum w:abstractNumId="1" w15:restartNumberingAfterBreak="0">
+  <w:abstractNum w:abstractNumId="2" w15:restartNumberingAfterBreak="0">
+    <w:nsid w:val="23204B83"/>
+    <w:multiLevelType w:val="hybridMultilevel"/>
+    <w:tmpl w:val="0972A7F4"/>
+    <w:lvl w:ilvl="0" w:tplc="04090011">
+      <w:start w:val="1"/>
+      <w:numFmt w:val="decimal"/>
+      <w:lvlText w:val="%1)"/>
+      <w:lvlJc w:val="left"/>
+      <w:pPr>
+        <w:ind w:left="720" w:hanging="360"/>
+      </w:pPr>
+      <w:rPr>
+        <w:rFonts w:hint="default"/>
+      </w:rPr>
+    </w:lvl>
+    <w:lvl w:ilvl="1" w:tplc="04090019" w:tentative="1">
+      <w:start w:val="1"/>
+      <w:numFmt w:val="lowerLetter"/>
+      <w:lvlText w:val="%2."/>
+      <w:lvlJc w:val="left"/>
+      <w:pPr>
+        <w:ind w:left="1440" w:hanging="360"/>
+      </w:pPr>
+    </w:lvl>
+    <w:lvl w:ilvl="2" w:tplc="0409001B" w:tentative="1">
+      <w:start w:val="1"/>
+      <w:numFmt w:val="lowerRoman"/>
+      <w:lvlText w:val="%3."/>
+      <w:lvlJc w:val="right"/>
+      <w:pPr>
+        <w:ind w:left="2160" w:hanging="180"/>
+      </w:pPr>
+    </w:lvl>
+    <w:lvl w:ilvl="3" w:tplc="0409000F" w:tentative="1">
+      <w:start w:val="1"/>
+      <w:numFmt w:val="decimal"/>
+      <w:lvlText w:val="%4."/>
+      <w:lvlJc w:val="left"/>
+      <w:pPr>
+        <w:ind w:left="2880" w:hanging="360"/>
+      </w:pPr>
+    </w:lvl>
+    <w:lvl w:ilvl="4" w:tplc="04090019" w:tentative="1">
+      <w:start w:val="1"/>
+      <w:numFmt w:val="lowerLetter"/>
+      <w:lvlText w:val="%5."/>
+      <w:lvlJc w:val="left"/>
+      <w:pPr>
+        <w:ind w:left="3600" w:hanging="360"/>
+      </w:pPr>
+    </w:lvl>
+    <w:lvl w:ilvl="5" w:tplc="0409001B" w:tentative="1">
+      <w:start w:val="1"/>
+      <w:numFmt w:val="lowerRoman"/>
+      <w:lvlText w:val="%6."/>
+      <w:lvlJc w:val="right"/>
+      <w:pPr>
+        <w:ind w:left="4320" w:hanging="180"/>
+      </w:pPr>
+    </w:lvl>
+    <w:lvl w:ilvl="6" w:tplc="0409000F" w:tentative="1">
+      <w:start w:val="1"/>
+      <w:numFmt w:val="decimal"/>
+      <w:lvlText w:val="%7."/>
+      <w:lvlJc w:val="left"/>
+      <w:pPr>
+        <w:ind w:left="5040" w:hanging="360"/>
+      </w:pPr>
+    </w:lvl>
+    <w:lvl w:ilvl="7" w:tplc="04090019" w:tentative="1">
+      <w:start w:val="1"/>
+      <w:numFmt w:val="lowerLetter"/>
+      <w:lvlText w:val="%8."/>
+      <w:lvlJc w:val="left"/>
+      <w:pPr>
+        <w:ind w:left="5760" w:hanging="360"/>
+      </w:pPr>
+    </w:lvl>
+    <w:lvl w:ilvl="8" w:tplc="0409001B" w:tentative="1">
+      <w:start w:val="1"/>
+      <w:numFmt w:val="lowerRoman"/>
+      <w:lvlText w:val="%9."/>
+      <w:lvlJc w:val="right"/>
+      <w:pPr>
+        <w:ind w:left="6480" w:hanging="180"/>
+      </w:pPr>
+    </w:lvl>
+  </w:abstractNum>
+  <w:abstractNum w:abstractNumId="3" w15:restartNumberingAfterBreak="0">
     <w:nsid w:val="29DB007C"/>
     <w:multiLevelType w:val="hybridMultilevel"/>
     <w:tmpl w:val="533E07FA"/>
@@ -2824,7 +4446,7 @@
       </w:pPr>
     </w:lvl>
   </w:abstractNum>
-  <w:abstractNum w:abstractNumId="2" w15:restartNumberingAfterBreak="0">
+  <w:abstractNum w:abstractNumId="4" w15:restartNumberingAfterBreak="0">
     <w:nsid w:val="529742B8"/>
     <w:multiLevelType w:val="hybridMultilevel"/>
     <w:tmpl w:val="FF64323C"/>
@@ -2913,7 +4535,7 @@
       </w:pPr>
     </w:lvl>
   </w:abstractNum>
-  <w:abstractNum w:abstractNumId="3" w15:restartNumberingAfterBreak="0">
+  <w:abstractNum w:abstractNumId="5" w15:restartNumberingAfterBreak="0">
     <w:nsid w:val="535C31A1"/>
     <w:multiLevelType w:val="hybridMultilevel"/>
     <w:tmpl w:val="FCBED024"/>
@@ -3002,7 +4624,7 @@
       </w:pPr>
     </w:lvl>
   </w:abstractNum>
-  <w:abstractNum w:abstractNumId="4" w15:restartNumberingAfterBreak="0">
+  <w:abstractNum w:abstractNumId="6" w15:restartNumberingAfterBreak="0">
     <w:nsid w:val="56D611AE"/>
     <w:multiLevelType w:val="hybridMultilevel"/>
     <w:tmpl w:val="5D7A6530"/>
@@ -3091,7 +4713,7 @@
       </w:pPr>
     </w:lvl>
   </w:abstractNum>
-  <w:abstractNum w:abstractNumId="5" w15:restartNumberingAfterBreak="0">
+  <w:abstractNum w:abstractNumId="7" w15:restartNumberingAfterBreak="0">
     <w:nsid w:val="723B0B0D"/>
     <w:multiLevelType w:val="hybridMultilevel"/>
     <w:tmpl w:val="CC3A6162"/>
@@ -3182,22 +4804,28 @@
     </w:lvl>
   </w:abstractNum>
   <w:num w:numId="1">
+    <w:abstractNumId w:val="7"/>
+  </w:num>
+  <w:num w:numId="2">
+    <w:abstractNumId w:val="3"/>
+  </w:num>
+  <w:num w:numId="3">
+    <w:abstractNumId w:val="1"/>
+  </w:num>
+  <w:num w:numId="4">
     <w:abstractNumId w:val="5"/>
   </w:num>
-  <w:num w:numId="2">
-    <w:abstractNumId w:val="1"/>
+  <w:num w:numId="5">
+    <w:abstractNumId w:val="6"/>
   </w:num>
-  <w:num w:numId="3">
-    <w:abstractNumId w:val="0"/>
-  </w:num>
-  <w:num w:numId="4">
-    <w:abstractNumId w:val="3"/>
-  </w:num>
-  <w:num w:numId="5">
+  <w:num w:numId="6">
     <w:abstractNumId w:val="4"/>
   </w:num>
-  <w:num w:numId="6">
+  <w:num w:numId="7">
     <w:abstractNumId w:val="2"/>
+  </w:num>
+  <w:num w:numId="8">
+    <w:abstractNumId w:val="0"/>
   </w:num>
   <w:numIdMacAtCleanup w:val="4"/>
 </w:numbering>
@@ -4335,11 +5963,145 @@
     </b:Author>
     <b:RefOrder>3</b:RefOrder>
   </b:Source>
+  <b:Source>
+    <b:Tag>LiY16</b:Tag>
+    <b:SourceType>InternetSite</b:SourceType>
+    <b:Guid>{72C1A394-8D30-B745-ABF2-185282AD500C}</b:Guid>
+    <b:Title>Representing Stages and Levels of Automation on a Decision Ladder: The Case of Automated Financial Trading</b:Title>
+    <b:URL>https://learn.uwaterloo.ca/content/enforced/635025-SYDE543_y457li_1211/Wk10.%20Automation/1541931213601074.pdf?_&amp;d2lSessionVal=rXpqYxWrDfErprs6s3PgAbG3U&amp;ou=635025</b:URL>
+    <b:ProductionCompany>University of Waterloo</b:ProductionCompany>
+    <b:Year>2016</b:Year>
+    <b:YearAccessed>2021</b:YearAccessed>
+    <b:MonthAccessed>April</b:MonthAccessed>
+    <b:DayAccessed>3</b:DayAccessed>
+    <b:Author>
+      <b:Author>
+        <b:NameList>
+          <b:Person>
+            <b:Last>Li</b:Last>
+            <b:First>Yeti</b:First>
+          </b:Person>
+          <b:Person>
+            <b:Last>Burns</b:Last>
+            <b:First>Catherine</b:First>
+          </b:Person>
+          <b:Person>
+            <b:Last>Hu</b:Last>
+            <b:First>Rui</b:First>
+          </b:Person>
+        </b:NameList>
+      </b:Author>
+    </b:Author>
+    <b:RefOrder>4</b:RefOrder>
+  </b:Source>
+  <b:Source>
+    <b:Tag>Awa18</b:Tag>
+    <b:SourceType>InternetSite</b:SourceType>
+    <b:Guid>{8ECFB997-B699-CD45-A8AE-38AF2C1579D4}</b:Guid>
+    <b:Title>The Moral Machine experiment</b:Title>
+    <b:URL>https://learn.uwaterloo.ca/content/enforced/635025-SYDE543_y457li_1211/Wk10.%20Automation/The_Moral_Machine_experiment.PDF?_&amp;d2lSessionVal=rXpqYxWrDfErprs6s3PgAbG3U&amp;ou=635025</b:URL>
+    <b:Year>2018</b:Year>
+    <b:Month>November</b:Month>
+    <b:Day>1</b:Day>
+    <b:YearAccessed>2021</b:YearAccessed>
+    <b:MonthAccessed>April</b:MonthAccessed>
+    <b:DayAccessed>3</b:DayAccessed>
+    <b:Author>
+      <b:Author>
+        <b:NameList>
+          <b:Person>
+            <b:Last>Awad</b:Last>
+            <b:First>Edmond</b:First>
+          </b:Person>
+          <b:Person>
+            <b:Last>Dsouza</b:Last>
+            <b:First>Sohan</b:First>
+          </b:Person>
+          <b:Person>
+            <b:Last>Kim</b:Last>
+            <b:First>Richard</b:First>
+          </b:Person>
+          <b:Person>
+            <b:Last>Schulz</b:Last>
+            <b:First>Jonathan</b:First>
+          </b:Person>
+          <b:Person>
+            <b:Last>Henrich</b:Last>
+            <b:First>Joseph</b:First>
+          </b:Person>
+          <b:Person>
+            <b:Last>Shariff</b:Last>
+            <b:First>Azim</b:First>
+          </b:Person>
+          <b:Person>
+            <b:Last>Bonnefon</b:Last>
+            <b:First>Jean-Francois</b:First>
+          </b:Person>
+          <b:Person>
+            <b:Last>Rahwan</b:Last>
+            <b:First>Iyad</b:First>
+          </b:Person>
+        </b:NameList>
+      </b:Author>
+    </b:Author>
+    <b:RefOrder>5</b:RefOrder>
+  </b:Source>
+  <b:Source>
+    <b:Tag>Roo21</b:Tag>
+    <b:SourceType>InternetSite</b:SourceType>
+    <b:Guid>{0016046B-2CAE-EC4C-9FB4-73659D2EBF38}</b:Guid>
+    <b:Title>Tesla Deliveries Smashed Expectations. The Stock Should Rise Monday.</b:Title>
+    <b:URL>https://www.barrons.com/articles/tesla-deliveries-smashed-expectations-the-stock-should-rise-monday-51617373716</b:URL>
+    <b:ProductionCompany>Barron's</b:ProductionCompany>
+    <b:Year>2021</b:Year>
+    <b:Month>April</b:Month>
+    <b:Day>2</b:Day>
+    <b:YearAccessed>2021</b:YearAccessed>
+    <b:MonthAccessed>April</b:MonthAccessed>
+    <b:DayAccessed>3</b:DayAccessed>
+    <b:Author>
+      <b:Author>
+        <b:NameList>
+          <b:Person>
+            <b:Last>Root</b:Last>
+            <b:First>Al</b:First>
+          </b:Person>
+        </b:NameList>
+      </b:Author>
+    </b:Author>
+    <b:RefOrder>6</b:RefOrder>
+  </b:Source>
+  <b:Source>
+    <b:Tag>Haw21</b:Tag>
+    <b:SourceType>InternetSite</b:SourceType>
+    <b:Guid>{A89668B2-27E9-F744-8B35-CD1CEEE1ADBC}</b:Guid>
+    <b:Title>The federal government is investigating yet another Tesla Autopilot crash</b:Title>
+    <b:URL>https://www.theverge.com/2021/3/18/22338427/tesla-autopilot-crash-michigan-nhtsa-investigation</b:URL>
+    <b:ProductionCompany>The Verge</b:ProductionCompany>
+    <b:Year>2021</b:Year>
+    <b:Month>March</b:Month>
+    <b:Day>18</b:Day>
+    <b:YearAccessed>2021</b:YearAccessed>
+    <b:MonthAccessed>April</b:MonthAccessed>
+    <b:DayAccessed>3</b:DayAccessed>
+    <b:Author>
+      <b:Author>
+        <b:NameList>
+          <b:Person>
+            <b:Last>Hawkins</b:Last>
+            <b:Middle>J.</b:Middle>
+            <b:First>Andrew</b:First>
+          </b:Person>
+        </b:NameList>
+      </b:Author>
+    </b:Author>
+    <b:RefOrder>7</b:RefOrder>
+  </b:Source>
 </b:Sources>
 </file>
 
 <file path=customXml/itemProps1.xml><?xml version="1.0" encoding="utf-8"?>
-<ds:datastoreItem xmlns:ds="http://schemas.openxmlformats.org/officeDocument/2006/customXml" ds:itemID="{1B3D47E9-4DD6-A747-9EA6-65C144E90890}">
+<ds:datastoreItem xmlns:ds="http://schemas.openxmlformats.org/officeDocument/2006/customXml" ds:itemID="{5F1AE7C8-8A0C-BF48-A54A-92293CCFCE7A}">
   <ds:schemaRefs>
     <ds:schemaRef ds:uri="http://schemas.openxmlformats.org/officeDocument/2006/bibliography"/>
   </ds:schemaRefs>

</xml_diff>

<commit_message>
finish project part h
</commit_message>
<xml_diff>
--- a/project.docx
+++ b/project.docx
@@ -1095,11 +1095,19 @@
                 <w:lang w:val="en-CA"/>
               </w:rPr>
             </w:pPr>
+            <w:proofErr w:type="gramStart"/>
             <w:r>
               <w:rPr>
                 <w:lang w:val="en-CA"/>
               </w:rPr>
-              <w:t xml:space="preserve">Yes </w:t>
+              <w:t>Yes</w:t>
+            </w:r>
+            <w:proofErr w:type="gramEnd"/>
+            <w:r>
+              <w:rPr>
+                <w:lang w:val="en-CA"/>
+              </w:rPr>
+              <w:t xml:space="preserve"> </w:t>
             </w:r>
             <w:r>
               <w:rPr>
@@ -2352,7 +2360,7 @@
           </mc:Choice>
           <mc:Fallback>
             <w:pict>
-              <v:shapetype w14:anchorId="5CCDFD27" id="_x0000_t38" coordsize="21600,21600" o:spt="38" o:oned="t" path="m,c@0,0@1,5400@1,10800@1,16200@2,21600,21600,21600e" filled="f">
+              <v:shapetype w14:anchorId="79B52800" id="_x0000_t38" coordsize="21600,21600" o:spt="38" o:oned="t" path="m,c@0,0@1,5400@1,10800@1,16200@2,21600,21600,21600e" filled="f">
                 <v:formulas>
                   <v:f eqn="mid #0 0"/>
                   <v:f eqn="val #0"/>
@@ -2441,7 +2449,7 @@
           </mc:Choice>
           <mc:Fallback>
             <w:pict>
-              <v:shapetype w14:anchorId="0939AD03" id="_x0000_t32" coordsize="21600,21600" o:spt="32" o:oned="t" path="m,l21600,21600e" filled="f">
+              <v:shapetype w14:anchorId="63FDBA51" id="_x0000_t32" coordsize="21600,21600" o:spt="32" o:oned="t" path="m,l21600,21600e" filled="f">
                 <v:path arrowok="t" fillok="f" o:connecttype="none"/>
                 <o:lock v:ext="edit" shapetype="t"/>
               </v:shapetype>
@@ -3498,17 +3506,252 @@
     </w:p>
     <w:p>
       <w:pPr>
+        <w:pStyle w:val="ListParagraph"/>
+        <w:numPr>
+          <w:ilvl w:val="0"/>
+          <w:numId w:val="9"/>
+        </w:numPr>
+        <w:rPr>
+          <w:lang w:val="en-CA"/>
+        </w:rPr>
+      </w:pPr>
+      <w:r>
+        <w:rPr>
+          <w:lang w:val="en-CA"/>
+        </w:rPr>
+        <w:t xml:space="preserve">In the case of the robotic delivery system, a priority cognitive ergonomics issue is the application of automation. In particular, there are two main ways for the system to function, and that is either manually through the employment of human robot operators, or automatically via the implementation of autonomous robotic control. </w:t>
+      </w:r>
+      <w:r>
+        <w:rPr>
+          <w:lang w:val="en-CA"/>
+        </w:rPr>
+        <w:t xml:space="preserve">The application of automation is most prominent in a design project like this because in reality, many companies today are working towards the automation of systems in society, with the goal of maximizing efficiency and revenue for their companies. </w:t>
+      </w:r>
+      <w:r>
+        <w:rPr>
+          <w:lang w:val="en-CA"/>
+        </w:rPr>
+        <w:t xml:space="preserve">However, an important consideration is whether or not it is even worth it to invest all this time and money into automation. </w:t>
+      </w:r>
+      <w:r>
+        <w:rPr>
+          <w:lang w:val="en-CA"/>
+        </w:rPr>
+        <w:t xml:space="preserve">More specifically, whether or not automation would indeed result in increased efficiency for their field of work, or if a human was already being more efficient this whole time. </w:t>
+      </w:r>
+      <w:r>
+        <w:rPr>
+          <w:lang w:val="en-CA"/>
+        </w:rPr>
+        <w:t>This leads to the following testable research question for this project: Does the application of automation really improve the efficiency of the robotic delivery system?</w:t>
+      </w:r>
+    </w:p>
+    <w:p>
+      <w:pPr>
+        <w:pStyle w:val="ListParagraph"/>
+        <w:numPr>
+          <w:ilvl w:val="0"/>
+          <w:numId w:val="9"/>
+        </w:numPr>
+        <w:rPr>
+          <w:lang w:val="en-CA"/>
+        </w:rPr>
+      </w:pPr>
+      <w:r>
+        <w:rPr>
+          <w:lang w:val="en-CA"/>
+        </w:rPr>
+        <w:t xml:space="preserve">Participants of this lab study would ideally be experienced robot operators that currently exist for companies like </w:t>
+      </w:r>
+      <w:r>
+        <w:rPr>
+          <w:lang w:val="en-CA"/>
+        </w:rPr>
+        <w:t>Boston Dynamics but</w:t>
+      </w:r>
+      <w:r>
+        <w:rPr>
+          <w:lang w:val="en-CA"/>
+        </w:rPr>
+        <w:t xml:space="preserve"> can even be people from local Waterloo robotics companies like Clearpath Robotics and Avidbots. </w:t>
+      </w:r>
+      <w:r>
+        <w:rPr>
+          <w:lang w:val="en-CA"/>
+        </w:rPr>
+        <w:t xml:space="preserve">Experienced operators are optimal over novice operators because the goal of the experiment is to compare the efficiency of these human operators to the efficiency of the autonomous control. </w:t>
+      </w:r>
+      <w:r>
+        <w:rPr>
+          <w:lang w:val="en-CA"/>
+        </w:rPr>
+        <w:t xml:space="preserve">However, if these operators are not available, the experiment can also be done with more novice people like junior operators or even university students. </w:t>
+      </w:r>
+      <w:r>
+        <w:rPr>
+          <w:lang w:val="en-CA"/>
+        </w:rPr>
+        <w:t xml:space="preserve">The gist of the experiment would have the operators perform simple to complex navigation tasks, and then compare their performance to that of the autonomous system. </w:t>
+      </w:r>
+      <w:r>
+        <w:rPr>
+          <w:lang w:val="en-CA"/>
+        </w:rPr>
+        <w:t xml:space="preserve">So, depending on the available participants, one could have a comparison between experienced operators performing complex tasks vs. the system, and then novice operators performing simple tasks vs. the system. </w:t>
+      </w:r>
+      <w:r>
+        <w:rPr>
+          <w:lang w:val="en-CA"/>
+        </w:rPr>
+        <w:t xml:space="preserve">That way, the experiment avoids </w:t>
+      </w:r>
+      <w:r>
+        <w:rPr>
+          <w:lang w:val="en-CA"/>
+        </w:rPr>
+        <w:t>outlier</w:t>
+      </w:r>
+      <w:r>
+        <w:rPr>
+          <w:lang w:val="en-CA"/>
+        </w:rPr>
+        <w:t xml:space="preserve"> tests, namely that of novice operators performing </w:t>
+      </w:r>
+      <w:r>
+        <w:rPr>
+          <w:lang w:val="en-CA"/>
+        </w:rPr>
+        <w:t xml:space="preserve">poorly </w:t>
+      </w:r>
+      <w:r>
+        <w:rPr>
+          <w:lang w:val="en-CA"/>
+        </w:rPr>
+        <w:t xml:space="preserve">on the complex tasks due to their lack of experience, thus having more </w:t>
+      </w:r>
+      <w:r>
+        <w:rPr>
+          <w:lang w:val="en-CA"/>
+        </w:rPr>
+        <w:t xml:space="preserve">accurate and effective </w:t>
+      </w:r>
+      <w:r>
+        <w:rPr>
+          <w:lang w:val="en-CA"/>
+        </w:rPr>
+        <w:t>experiments.</w:t>
+      </w:r>
+    </w:p>
+    <w:p>
+      <w:pPr>
+        <w:pStyle w:val="ListParagraph"/>
+        <w:numPr>
+          <w:ilvl w:val="0"/>
+          <w:numId w:val="9"/>
+        </w:numPr>
+        <w:rPr>
+          <w:lang w:val="en-CA"/>
+        </w:rPr>
+      </w:pPr>
+      <w:r>
+        <w:rPr>
+          <w:lang w:val="en-CA"/>
+        </w:rPr>
+        <w:t xml:space="preserve">The lab study will contain measurements in the form of both independent and dependent variables. </w:t>
+      </w:r>
+      <w:r>
+        <w:rPr>
+          <w:lang w:val="en-CA"/>
+        </w:rPr>
+        <w:t xml:space="preserve">The independent variables will be obstacle course selection, maximum speed, </w:t>
+      </w:r>
+      <w:r>
+        <w:rPr>
+          <w:lang w:val="en-CA"/>
+        </w:rPr>
+        <w:lastRenderedPageBreak/>
+        <w:t>and starting battery power. In addition, the dependent variables will be time, distance, average speed, and power consumption. The independent variables are ones that will be varied at the beginning, commonly between the two parties, meaning for each experiment, the obstacle course setup, maximum speed, and starting battery power will change for the both of them.</w:t>
+      </w:r>
+      <w:r>
+        <w:rPr>
+          <w:lang w:val="en-CA"/>
+        </w:rPr>
+        <w:t xml:space="preserve"> The dependent variables are ones that will be measured for performance evaluation to determine which party is better. </w:t>
+      </w:r>
+      <w:r>
+        <w:rPr>
+          <w:lang w:val="en-CA"/>
+        </w:rPr>
+        <w:t>In this case, the dependent variables will differ between the two parties, and hopefully by the end of the lab study, there will be a clear winner</w:t>
+      </w:r>
+      <w:r>
+        <w:rPr>
+          <w:lang w:val="en-CA"/>
+        </w:rPr>
+        <w:t>,</w:t>
+      </w:r>
+      <w:r>
+        <w:rPr>
+          <w:lang w:val="en-CA"/>
+        </w:rPr>
+        <w:t xml:space="preserve"> which would help the companies determine which approach to the robotic delivery system is ideal.</w:t>
+      </w:r>
+    </w:p>
+    <w:p>
+      <w:pPr>
+        <w:pStyle w:val="ListParagraph"/>
+        <w:numPr>
+          <w:ilvl w:val="0"/>
+          <w:numId w:val="9"/>
+        </w:numPr>
+        <w:rPr>
+          <w:lang w:val="en-CA"/>
+        </w:rPr>
+      </w:pPr>
+      <w:r>
+        <w:rPr>
+          <w:lang w:val="en-CA"/>
+        </w:rPr>
+        <w:t xml:space="preserve">The lab study will compare the performance of two parties: the human operators and the autonomous system. </w:t>
+      </w:r>
+      <w:r>
+        <w:rPr>
+          <w:lang w:val="en-CA"/>
+        </w:rPr>
+        <w:t xml:space="preserve">Ideally, if the participants are all experienced operators, then the test set will contain a series of complex tasks. </w:t>
+      </w:r>
+      <w:r>
+        <w:rPr>
+          <w:lang w:val="en-CA"/>
+        </w:rPr>
+        <w:t xml:space="preserve">These tasks include turning around corners, avoiding/navigating around obstacles, traversing changes in elevation, climbing up/down sets of stairs, and traversing difficult environments such as rocky terrain and slippery ground. </w:t>
+      </w:r>
+      <w:r>
+        <w:rPr>
+          <w:lang w:val="en-CA"/>
+        </w:rPr>
+        <w:t xml:space="preserve">With that being said, these tasks will be arranged into various obstacle courses, and the following measurements will be taken: time taken to complete each course, total distance travelled, speed at multiple points, amount of battery power used, and number of collisions. </w:t>
+      </w:r>
+      <w:r>
+        <w:rPr>
+          <w:lang w:val="en-CA"/>
+        </w:rPr>
+        <w:t xml:space="preserve">These measurements are used to score the performance of the two parties to determine which one is better. </w:t>
+      </w:r>
+      <w:r>
+        <w:rPr>
+          <w:lang w:val="en-CA"/>
+        </w:rPr>
+        <w:t>Moreover, these are the ideal measurements to consider because these are the main factors that affect the delivery time, safety, and reliability of the robot, all which are needed for success of the product.</w:t>
+      </w:r>
+    </w:p>
+    <w:p>
+      <w:pPr>
         <w:ind w:left="0"/>
         <w:rPr>
           <w:lang w:val="en-CA"/>
         </w:rPr>
       </w:pPr>
-      <w:r>
-        <w:rPr>
-          <w:lang w:val="en-CA"/>
-        </w:rPr>
-        <w:t>TBD</w:t>
-      </w:r>
     </w:p>
     <w:p>
       <w:pPr>
@@ -4091,6 +4334,95 @@
 <file path=word/numbering.xml><?xml version="1.0" encoding="utf-8"?>
 <w:numbering xmlns:wpc="http://schemas.microsoft.com/office/word/2010/wordprocessingCanvas" xmlns:cx="http://schemas.microsoft.com/office/drawing/2014/chartex" xmlns:cx1="http://schemas.microsoft.com/office/drawing/2015/9/8/chartex" xmlns:cx2="http://schemas.microsoft.com/office/drawing/2015/10/21/chartex" xmlns:cx3="http://schemas.microsoft.com/office/drawing/2016/5/9/chartex" xmlns:cx4="http://schemas.microsoft.com/office/drawing/2016/5/10/chartex" xmlns:cx5="http://schemas.microsoft.com/office/drawing/2016/5/11/chartex" xmlns:cx6="http://schemas.microsoft.com/office/drawing/2016/5/12/chartex" xmlns:cx7="http://schemas.microsoft.com/office/drawing/2016/5/13/chartex" xmlns:cx8="http://schemas.microsoft.com/office/drawing/2016/5/14/chartex" xmlns:mc="http://schemas.openxmlformats.org/markup-compatibility/2006" xmlns:aink="http://schemas.microsoft.com/office/drawing/2016/ink" xmlns:am3d="http://schemas.microsoft.com/office/drawing/2017/model3d" xmlns:o="urn:schemas-microsoft-com:office:office" xmlns:r="http://schemas.openxmlformats.org/officeDocument/2006/relationships" xmlns:m="http://schemas.openxmlformats.org/officeDocument/2006/math" xmlns:v="urn:schemas-microsoft-com:vml" xmlns:wp14="http://schemas.microsoft.com/office/word/2010/wordprocessingDrawing" xmlns:wp="http://schemas.openxmlformats.org/drawingml/2006/wordprocessingDrawing" xmlns:w10="urn:schemas-microsoft-com:office:word" xmlns:w="http://schemas.openxmlformats.org/wordprocessingml/2006/main" xmlns:w14="http://schemas.microsoft.com/office/word/2010/wordml" xmlns:w15="http://schemas.microsoft.com/office/word/2012/wordml" xmlns:w16cex="http://schemas.microsoft.com/office/word/2018/wordml/cex" xmlns:w16cid="http://schemas.microsoft.com/office/word/2016/wordml/cid" xmlns:w16="http://schemas.microsoft.com/office/word/2018/wordml" xmlns:w16se="http://schemas.microsoft.com/office/word/2015/wordml/symex" xmlns:wpg="http://schemas.microsoft.com/office/word/2010/wordprocessingGroup" xmlns:wpi="http://schemas.microsoft.com/office/word/2010/wordprocessingInk" xmlns:wne="http://schemas.microsoft.com/office/word/2006/wordml" xmlns:wps="http://schemas.microsoft.com/office/word/2010/wordprocessingShape" mc:Ignorable="w14 w15 w16se w16cid w16 w16cex wp14">
   <w:abstractNum w:abstractNumId="0" w15:restartNumberingAfterBreak="0">
+    <w:nsid w:val="0EDF3D76"/>
+    <w:multiLevelType w:val="hybridMultilevel"/>
+    <w:tmpl w:val="FD3A3AC6"/>
+    <w:lvl w:ilvl="0" w:tplc="04090011">
+      <w:start w:val="1"/>
+      <w:numFmt w:val="decimal"/>
+      <w:lvlText w:val="%1)"/>
+      <w:lvlJc w:val="left"/>
+      <w:pPr>
+        <w:ind w:left="720" w:hanging="360"/>
+      </w:pPr>
+      <w:rPr>
+        <w:rFonts w:hint="default"/>
+      </w:rPr>
+    </w:lvl>
+    <w:lvl w:ilvl="1" w:tplc="04090019" w:tentative="1">
+      <w:start w:val="1"/>
+      <w:numFmt w:val="lowerLetter"/>
+      <w:lvlText w:val="%2."/>
+      <w:lvlJc w:val="left"/>
+      <w:pPr>
+        <w:ind w:left="1440" w:hanging="360"/>
+      </w:pPr>
+    </w:lvl>
+    <w:lvl w:ilvl="2" w:tplc="0409001B" w:tentative="1">
+      <w:start w:val="1"/>
+      <w:numFmt w:val="lowerRoman"/>
+      <w:lvlText w:val="%3."/>
+      <w:lvlJc w:val="right"/>
+      <w:pPr>
+        <w:ind w:left="2160" w:hanging="180"/>
+      </w:pPr>
+    </w:lvl>
+    <w:lvl w:ilvl="3" w:tplc="0409000F" w:tentative="1">
+      <w:start w:val="1"/>
+      <w:numFmt w:val="decimal"/>
+      <w:lvlText w:val="%4."/>
+      <w:lvlJc w:val="left"/>
+      <w:pPr>
+        <w:ind w:left="2880" w:hanging="360"/>
+      </w:pPr>
+    </w:lvl>
+    <w:lvl w:ilvl="4" w:tplc="04090019" w:tentative="1">
+      <w:start w:val="1"/>
+      <w:numFmt w:val="lowerLetter"/>
+      <w:lvlText w:val="%5."/>
+      <w:lvlJc w:val="left"/>
+      <w:pPr>
+        <w:ind w:left="3600" w:hanging="360"/>
+      </w:pPr>
+    </w:lvl>
+    <w:lvl w:ilvl="5" w:tplc="0409001B" w:tentative="1">
+      <w:start w:val="1"/>
+      <w:numFmt w:val="lowerRoman"/>
+      <w:lvlText w:val="%6."/>
+      <w:lvlJc w:val="right"/>
+      <w:pPr>
+        <w:ind w:left="4320" w:hanging="180"/>
+      </w:pPr>
+    </w:lvl>
+    <w:lvl w:ilvl="6" w:tplc="0409000F" w:tentative="1">
+      <w:start w:val="1"/>
+      <w:numFmt w:val="decimal"/>
+      <w:lvlText w:val="%7."/>
+      <w:lvlJc w:val="left"/>
+      <w:pPr>
+        <w:ind w:left="5040" w:hanging="360"/>
+      </w:pPr>
+    </w:lvl>
+    <w:lvl w:ilvl="7" w:tplc="04090019" w:tentative="1">
+      <w:start w:val="1"/>
+      <w:numFmt w:val="lowerLetter"/>
+      <w:lvlText w:val="%8."/>
+      <w:lvlJc w:val="left"/>
+      <w:pPr>
+        <w:ind w:left="5760" w:hanging="360"/>
+      </w:pPr>
+    </w:lvl>
+    <w:lvl w:ilvl="8" w:tplc="0409001B" w:tentative="1">
+      <w:start w:val="1"/>
+      <w:numFmt w:val="lowerRoman"/>
+      <w:lvlText w:val="%9."/>
+      <w:lvlJc w:val="right"/>
+      <w:pPr>
+        <w:ind w:left="6480" w:hanging="180"/>
+      </w:pPr>
+    </w:lvl>
+  </w:abstractNum>
+  <w:abstractNum w:abstractNumId="1" w15:restartNumberingAfterBreak="0">
     <w:nsid w:val="1D5E67D6"/>
     <w:multiLevelType w:val="hybridMultilevel"/>
     <w:tmpl w:val="B1B4F19A"/>
@@ -4179,7 +4511,7 @@
       </w:pPr>
     </w:lvl>
   </w:abstractNum>
-  <w:abstractNum w:abstractNumId="1" w15:restartNumberingAfterBreak="0">
+  <w:abstractNum w:abstractNumId="2" w15:restartNumberingAfterBreak="0">
     <w:nsid w:val="1FF37535"/>
     <w:multiLevelType w:val="hybridMultilevel"/>
     <w:tmpl w:val="A2588F44"/>
@@ -4268,7 +4600,7 @@
       </w:pPr>
     </w:lvl>
   </w:abstractNum>
-  <w:abstractNum w:abstractNumId="2" w15:restartNumberingAfterBreak="0">
+  <w:abstractNum w:abstractNumId="3" w15:restartNumberingAfterBreak="0">
     <w:nsid w:val="23204B83"/>
     <w:multiLevelType w:val="hybridMultilevel"/>
     <w:tmpl w:val="0972A7F4"/>
@@ -4357,7 +4689,7 @@
       </w:pPr>
     </w:lvl>
   </w:abstractNum>
-  <w:abstractNum w:abstractNumId="3" w15:restartNumberingAfterBreak="0">
+  <w:abstractNum w:abstractNumId="4" w15:restartNumberingAfterBreak="0">
     <w:nsid w:val="29DB007C"/>
     <w:multiLevelType w:val="hybridMultilevel"/>
     <w:tmpl w:val="533E07FA"/>
@@ -4446,7 +4778,7 @@
       </w:pPr>
     </w:lvl>
   </w:abstractNum>
-  <w:abstractNum w:abstractNumId="4" w15:restartNumberingAfterBreak="0">
+  <w:abstractNum w:abstractNumId="5" w15:restartNumberingAfterBreak="0">
     <w:nsid w:val="529742B8"/>
     <w:multiLevelType w:val="hybridMultilevel"/>
     <w:tmpl w:val="FF64323C"/>
@@ -4535,7 +4867,7 @@
       </w:pPr>
     </w:lvl>
   </w:abstractNum>
-  <w:abstractNum w:abstractNumId="5" w15:restartNumberingAfterBreak="0">
+  <w:abstractNum w:abstractNumId="6" w15:restartNumberingAfterBreak="0">
     <w:nsid w:val="535C31A1"/>
     <w:multiLevelType w:val="hybridMultilevel"/>
     <w:tmpl w:val="FCBED024"/>
@@ -4624,7 +4956,7 @@
       </w:pPr>
     </w:lvl>
   </w:abstractNum>
-  <w:abstractNum w:abstractNumId="6" w15:restartNumberingAfterBreak="0">
+  <w:abstractNum w:abstractNumId="7" w15:restartNumberingAfterBreak="0">
     <w:nsid w:val="56D611AE"/>
     <w:multiLevelType w:val="hybridMultilevel"/>
     <w:tmpl w:val="5D7A6530"/>
@@ -4713,7 +5045,7 @@
       </w:pPr>
     </w:lvl>
   </w:abstractNum>
-  <w:abstractNum w:abstractNumId="7" w15:restartNumberingAfterBreak="0">
+  <w:abstractNum w:abstractNumId="8" w15:restartNumberingAfterBreak="0">
     <w:nsid w:val="723B0B0D"/>
     <w:multiLevelType w:val="hybridMultilevel"/>
     <w:tmpl w:val="CC3A6162"/>
@@ -4804,27 +5136,30 @@
     </w:lvl>
   </w:abstractNum>
   <w:num w:numId="1">
+    <w:abstractNumId w:val="8"/>
+  </w:num>
+  <w:num w:numId="2">
+    <w:abstractNumId w:val="4"/>
+  </w:num>
+  <w:num w:numId="3">
+    <w:abstractNumId w:val="2"/>
+  </w:num>
+  <w:num w:numId="4">
+    <w:abstractNumId w:val="6"/>
+  </w:num>
+  <w:num w:numId="5">
     <w:abstractNumId w:val="7"/>
   </w:num>
-  <w:num w:numId="2">
+  <w:num w:numId="6">
+    <w:abstractNumId w:val="5"/>
+  </w:num>
+  <w:num w:numId="7">
     <w:abstractNumId w:val="3"/>
   </w:num>
-  <w:num w:numId="3">
+  <w:num w:numId="8">
     <w:abstractNumId w:val="1"/>
   </w:num>
-  <w:num w:numId="4">
-    <w:abstractNumId w:val="5"/>
-  </w:num>
-  <w:num w:numId="5">
-    <w:abstractNumId w:val="6"/>
-  </w:num>
-  <w:num w:numId="6">
-    <w:abstractNumId w:val="4"/>
-  </w:num>
-  <w:num w:numId="7">
-    <w:abstractNumId w:val="2"/>
-  </w:num>
-  <w:num w:numId="8">
+  <w:num w:numId="9">
     <w:abstractNumId w:val="0"/>
   </w:num>
   <w:numIdMacAtCleanup w:val="4"/>

</xml_diff>